<commit_message>
Update Year 8 Mathematics INVESTIGATION WORD 2023 2.docx
</commit_message>
<xml_diff>
--- a/Year 8 Mathematics INVESTIGATION WORD 2023 2.docx
+++ b/Year 8 Mathematics INVESTIGATION WORD 2023 2.docx
@@ -1,17 +1,19 @@
 
 <file path=word/document.xml><?xml version="1.0" encoding="utf-8"?>
-<w:document xmlns:wpc="http://schemas.microsoft.com/office/word/2010/wordprocessingCanvas" xmlns:cx="http://schemas.microsoft.com/office/drawing/2014/chartex" xmlns:cx1="http://schemas.microsoft.com/office/drawing/2015/9/8/chartex" xmlns:cx2="http://schemas.microsoft.com/office/drawing/2015/10/21/chartex" xmlns:cx3="http://schemas.microsoft.com/office/drawing/2016/5/9/chartex" xmlns:cx4="http://schemas.microsoft.com/office/drawing/2016/5/10/chartex" xmlns:cx5="http://schemas.microsoft.com/office/drawing/2016/5/11/chartex" xmlns:cx6="http://schemas.microsoft.com/office/drawing/2016/5/12/chartex" xmlns:cx7="http://schemas.microsoft.com/office/drawing/2016/5/13/chartex" xmlns:cx8="http://schemas.microsoft.com/office/drawing/2016/5/14/chartex" xmlns:mc="http://schemas.openxmlformats.org/markup-compatibility/2006" xmlns:aink="http://schemas.microsoft.com/office/drawing/2016/ink" xmlns:am3d="http://schemas.microsoft.com/office/drawing/2017/model3d" xmlns:o="urn:schemas-microsoft-com:office:office" xmlns:r="http://schemas.openxmlformats.org/officeDocument/2006/relationships" xmlns:m="http://schemas.openxmlformats.org/officeDocument/2006/math" xmlns:v="urn:schemas-microsoft-com:vml" xmlns:wp14="http://schemas.microsoft.com/office/word/2010/wordprocessingDrawing" xmlns:wp="http://schemas.openxmlformats.org/drawingml/2006/wordprocessingDrawing" xmlns:w10="urn:schemas-microsoft-com:office:word" xmlns:w="http://schemas.openxmlformats.org/wordprocessingml/2006/main" xmlns:w14="http://schemas.microsoft.com/office/word/2010/wordml" xmlns:w15="http://schemas.microsoft.com/office/word/2012/wordml" xmlns:w16cex="http://schemas.microsoft.com/office/word/2018/wordml/cex" xmlns:w16cid="http://schemas.microsoft.com/office/word/2016/wordml/cid" xmlns:w16="http://schemas.microsoft.com/office/word/2018/wordml" xmlns:w16se="http://schemas.microsoft.com/office/word/2015/wordml/symex" xmlns:wpg="http://schemas.microsoft.com/office/word/2010/wordprocessingGroup" xmlns:wpi="http://schemas.microsoft.com/office/word/2010/wordprocessingInk" xmlns:wne="http://schemas.microsoft.com/office/word/2006/wordml" xmlns:wps="http://schemas.microsoft.com/office/word/2010/wordprocessingShape" mc:Ignorable="w14 w15 w16se w16cid w16 w16cex wp14">
+<w:document xmlns:wpc="http://schemas.microsoft.com/office/word/2010/wordprocessingCanvas" xmlns:cx="http://schemas.microsoft.com/office/drawing/2014/chartex" xmlns:cx1="http://schemas.microsoft.com/office/drawing/2015/9/8/chartex" xmlns:cx2="http://schemas.microsoft.com/office/drawing/2015/10/21/chartex" xmlns:cx3="http://schemas.microsoft.com/office/drawing/2016/5/9/chartex" xmlns:cx4="http://schemas.microsoft.com/office/drawing/2016/5/10/chartex" xmlns:cx5="http://schemas.microsoft.com/office/drawing/2016/5/11/chartex" xmlns:cx6="http://schemas.microsoft.com/office/drawing/2016/5/12/chartex" xmlns:cx7="http://schemas.microsoft.com/office/drawing/2016/5/13/chartex" xmlns:cx8="http://schemas.microsoft.com/office/drawing/2016/5/14/chartex" xmlns:mc="http://schemas.openxmlformats.org/markup-compatibility/2006" xmlns:aink="http://schemas.microsoft.com/office/drawing/2016/ink" xmlns:am3d="http://schemas.microsoft.com/office/drawing/2017/model3d" xmlns:o="urn:schemas-microsoft-com:office:office" xmlns:oel="http://schemas.microsoft.com/office/2019/extlst" xmlns:r="http://schemas.openxmlformats.org/officeDocument/2006/relationships" xmlns:m="http://schemas.openxmlformats.org/officeDocument/2006/math" xmlns:v="urn:schemas-microsoft-com:vml" xmlns:wp14="http://schemas.microsoft.com/office/word/2010/wordprocessingDrawing" xmlns:wp="http://schemas.openxmlformats.org/drawingml/2006/wordprocessingDrawing" xmlns:w10="urn:schemas-microsoft-com:office:word" xmlns:w="http://schemas.openxmlformats.org/wordprocessingml/2006/main" xmlns:w14="http://schemas.microsoft.com/office/word/2010/wordml" xmlns:w15="http://schemas.microsoft.com/office/word/2012/wordml" xmlns:w16cex="http://schemas.microsoft.com/office/word/2018/wordml/cex" xmlns:w16cid="http://schemas.microsoft.com/office/word/2016/wordml/cid" xmlns:w16="http://schemas.microsoft.com/office/word/2018/wordml" xmlns:w16sdtdh="http://schemas.microsoft.com/office/word/2020/wordml/sdtdatahash" xmlns:w16se="http://schemas.microsoft.com/office/word/2015/wordml/symex" xmlns:wpg="http://schemas.microsoft.com/office/word/2010/wordprocessingGroup" xmlns:wpi="http://schemas.microsoft.com/office/word/2010/wordprocessingInk" xmlns:wne="http://schemas.microsoft.com/office/word/2006/wordml" xmlns:wps="http://schemas.microsoft.com/office/word/2010/wordprocessingShape" mc:Ignorable="w14 w15 w16se w16cid w16 w16cex w16sdtdh wp14">
   <w:body>
     <w:p>
       <w:pPr>
         <w:spacing w:after="160" w:line="259" w:lineRule="auto"/>
         <w:ind w:left="0" w:right="0" w:firstLine="0"/>
         <w:rPr>
-          <w:color w:val="002060"/>
-        </w:rPr>
-      </w:pPr>
-      <w:r>
-        <w:rPr>
+          <w:rFonts w:ascii="Calibri" w:hAnsi="Calibri" w:cs="Calibri"/>
+          <w:color w:val="002060"/>
+        </w:rPr>
+      </w:pPr>
+      <w:r>
+        <w:rPr>
+          <w:rFonts w:ascii="Calibri" w:hAnsi="Calibri" w:cs="Calibri"/>
           <w:b/>
           <w:color w:val="002060"/>
           <w:sz w:val="28"/>
@@ -20,6 +22,7 @@
       </w:r>
       <w:r>
         <w:rPr>
+          <w:rFonts w:ascii="Calibri" w:hAnsi="Calibri" w:cs="Calibri"/>
           <w:b/>
           <w:color w:val="002060"/>
           <w:sz w:val="28"/>
@@ -28,6 +31,7 @@
       </w:r>
       <w:r>
         <w:rPr>
+          <w:rFonts w:ascii="Calibri" w:hAnsi="Calibri" w:cs="Calibri"/>
           <w:b/>
           <w:color w:val="002060"/>
           <w:sz w:val="28"/>
@@ -36,6 +40,7 @@
       </w:r>
       <w:r>
         <w:rPr>
+          <w:rFonts w:ascii="Calibri" w:hAnsi="Calibri" w:cs="Calibri"/>
           <w:b/>
           <w:color w:val="002060"/>
           <w:sz w:val="28"/>
@@ -44,6 +49,7 @@
       </w:r>
       <w:r>
         <w:rPr>
+          <w:rFonts w:ascii="Calibri" w:hAnsi="Calibri" w:cs="Calibri"/>
           <w:b/>
           <w:color w:val="002060"/>
           <w:sz w:val="28"/>
@@ -52,6 +58,7 @@
       </w:r>
       <w:r>
         <w:rPr>
+          <w:rFonts w:ascii="Calibri" w:hAnsi="Calibri" w:cs="Calibri"/>
           <w:b/>
           <w:color w:val="002060"/>
           <w:sz w:val="28"/>
@@ -64,6 +71,7 @@
         <w:spacing w:line="354" w:lineRule="auto"/>
         <w:ind w:left="0" w:right="0" w:firstLine="0"/>
         <w:rPr>
+          <w:rFonts w:ascii="Calibri" w:hAnsi="Calibri" w:cs="Calibri"/>
           <w:b/>
           <w:color w:val="002060"/>
           <w:sz w:val="28"/>
@@ -71,6 +79,7 @@
       </w:pPr>
       <w:r>
         <w:rPr>
+          <w:rFonts w:ascii="Calibri" w:hAnsi="Calibri" w:cs="Calibri"/>
           <w:noProof/>
           <w:color w:val="002060"/>
         </w:rPr>
@@ -118,6 +127,7 @@
       </w:r>
       <w:r>
         <w:rPr>
+          <w:rFonts w:ascii="Calibri" w:hAnsi="Calibri" w:cs="Calibri"/>
           <w:b/>
           <w:color w:val="002060"/>
           <w:sz w:val="28"/>
@@ -130,6 +140,7 @@
         <w:spacing w:line="354" w:lineRule="auto"/>
         <w:ind w:left="0" w:right="0" w:firstLine="0"/>
         <w:rPr>
+          <w:rFonts w:ascii="Calibri" w:hAnsi="Calibri" w:cs="Calibri"/>
           <w:b/>
           <w:color w:val="002060"/>
           <w:sz w:val="28"/>
@@ -141,6 +152,7 @@
         <w:spacing w:line="354" w:lineRule="auto"/>
         <w:ind w:left="0" w:right="0" w:firstLine="0"/>
         <w:rPr>
+          <w:rFonts w:ascii="Calibri" w:hAnsi="Calibri" w:cs="Calibri"/>
           <w:b/>
           <w:color w:val="002060"/>
           <w:sz w:val="28"/>
@@ -148,6 +160,7 @@
       </w:pPr>
       <w:r>
         <w:rPr>
+          <w:rFonts w:ascii="Calibri" w:hAnsi="Calibri" w:cs="Calibri"/>
           <w:b/>
           <w:color w:val="002060"/>
           <w:sz w:val="32"/>
@@ -156,6 +169,7 @@
       </w:r>
       <w:r>
         <w:rPr>
+          <w:rFonts w:ascii="Calibri" w:hAnsi="Calibri" w:cs="Calibri"/>
           <w:b/>
           <w:color w:val="002060"/>
           <w:sz w:val="32"/>
@@ -164,6 +178,7 @@
       </w:r>
       <w:r>
         <w:rPr>
+          <w:rFonts w:ascii="Calibri" w:hAnsi="Calibri" w:cs="Calibri"/>
           <w:b/>
           <w:color w:val="002060"/>
           <w:sz w:val="28"/>
@@ -177,6 +192,7 @@
         <w:ind w:left="190" w:right="423" w:firstLine="0"/>
         <w:jc w:val="center"/>
         <w:rPr>
+          <w:rFonts w:ascii="Calibri" w:hAnsi="Calibri" w:cs="Calibri"/>
           <w:b/>
           <w:color w:val="002060"/>
           <w:sz w:val="32"/>
@@ -186,6 +202,7 @@
       </w:pPr>
       <w:r>
         <w:rPr>
+          <w:rFonts w:ascii="Calibri" w:hAnsi="Calibri" w:cs="Calibri"/>
           <w:b/>
           <w:color w:val="002060"/>
           <w:sz w:val="32"/>
@@ -204,11 +221,13 @@
         <w:spacing w:after="1" w:line="261" w:lineRule="auto"/>
         <w:ind w:right="0" w:hanging="360"/>
         <w:rPr>
-          <w:color w:val="002060"/>
-        </w:rPr>
-      </w:pPr>
-      <w:r>
-        <w:rPr>
+          <w:rFonts w:ascii="Calibri" w:hAnsi="Calibri" w:cs="Calibri"/>
+          <w:color w:val="002060"/>
+        </w:rPr>
+      </w:pPr>
+      <w:r>
+        <w:rPr>
+          <w:rFonts w:ascii="Calibri" w:hAnsi="Calibri" w:cs="Calibri"/>
           <w:color w:val="002060"/>
         </w:rPr>
         <w:t>Investigate techniques for collecting</w:t>
@@ -216,6 +235,7 @@
       <w:hyperlink r:id="rId6">
         <w:r>
           <w:rPr>
+            <w:rFonts w:ascii="Calibri" w:hAnsi="Calibri" w:cs="Calibri"/>
             <w:color w:val="002060"/>
           </w:rPr>
           <w:t xml:space="preserve"> </w:t>
@@ -224,6 +244,7 @@
       <w:hyperlink r:id="rId7">
         <w:r>
           <w:rPr>
+            <w:rFonts w:ascii="Calibri" w:hAnsi="Calibri" w:cs="Calibri"/>
             <w:color w:val="002060"/>
             <w:u w:val="single" w:color="215986"/>
           </w:rPr>
@@ -233,6 +254,7 @@
       <w:hyperlink r:id="rId8">
         <w:r>
           <w:rPr>
+            <w:rFonts w:ascii="Calibri" w:hAnsi="Calibri" w:cs="Calibri"/>
             <w:color w:val="002060"/>
           </w:rPr>
           <w:t>,</w:t>
@@ -240,6 +262,7 @@
       </w:hyperlink>
       <w:r>
         <w:rPr>
+          <w:rFonts w:ascii="Calibri" w:hAnsi="Calibri" w:cs="Calibri"/>
           <w:color w:val="002060"/>
         </w:rPr>
         <w:t xml:space="preserve"> including</w:t>
@@ -247,6 +270,7 @@
       <w:hyperlink r:id="rId9">
         <w:r>
           <w:rPr>
+            <w:rFonts w:ascii="Calibri" w:hAnsi="Calibri" w:cs="Calibri"/>
             <w:color w:val="002060"/>
           </w:rPr>
           <w:t xml:space="preserve"> </w:t>
@@ -255,6 +279,7 @@
       <w:hyperlink r:id="rId10">
         <w:r>
           <w:rPr>
+            <w:rFonts w:ascii="Calibri" w:hAnsi="Calibri" w:cs="Calibri"/>
             <w:color w:val="002060"/>
             <w:u w:val="single" w:color="215986"/>
           </w:rPr>
@@ -264,6 +289,7 @@
       <w:hyperlink r:id="rId11">
         <w:r>
           <w:rPr>
+            <w:rFonts w:ascii="Calibri" w:hAnsi="Calibri" w:cs="Calibri"/>
             <w:color w:val="002060"/>
           </w:rPr>
           <w:t>,</w:t>
@@ -271,6 +297,7 @@
       </w:hyperlink>
       <w:r>
         <w:rPr>
+          <w:rFonts w:ascii="Calibri" w:hAnsi="Calibri" w:cs="Calibri"/>
           <w:color w:val="002060"/>
         </w:rPr>
         <w:t xml:space="preserve"> sampling and observation</w:t>
@@ -278,6 +305,7 @@
       <w:hyperlink r:id="rId12">
         <w:r>
           <w:rPr>
+            <w:rFonts w:ascii="Calibri" w:hAnsi="Calibri" w:cs="Calibri"/>
             <w:color w:val="002060"/>
           </w:rPr>
           <w:t xml:space="preserve"> </w:t>
@@ -286,6 +314,7 @@
       <w:hyperlink r:id="rId13">
         <w:r>
           <w:rPr>
+            <w:rFonts w:ascii="Calibri" w:hAnsi="Calibri" w:cs="Calibri"/>
             <w:color w:val="002060"/>
             <w:u w:val="single" w:color="215986"/>
           </w:rPr>
@@ -302,11 +331,13 @@
         <w:spacing w:after="1" w:line="261" w:lineRule="auto"/>
         <w:ind w:right="0" w:hanging="360"/>
         <w:rPr>
-          <w:color w:val="002060"/>
-        </w:rPr>
-      </w:pPr>
-      <w:r>
-        <w:rPr>
+          <w:rFonts w:ascii="Calibri" w:hAnsi="Calibri" w:cs="Calibri"/>
+          <w:color w:val="002060"/>
+        </w:rPr>
+      </w:pPr>
+      <w:r>
+        <w:rPr>
+          <w:rFonts w:ascii="Calibri" w:hAnsi="Calibri" w:cs="Calibri"/>
           <w:color w:val="002060"/>
         </w:rPr>
         <w:t>Explore the practicalities and implications of obtaining</w:t>
@@ -314,6 +345,7 @@
       <w:hyperlink r:id="rId14">
         <w:r>
           <w:rPr>
+            <w:rFonts w:ascii="Calibri" w:hAnsi="Calibri" w:cs="Calibri"/>
             <w:color w:val="002060"/>
           </w:rPr>
           <w:t xml:space="preserve"> </w:t>
@@ -322,6 +354,7 @@
       <w:hyperlink r:id="rId15">
         <w:r>
           <w:rPr>
+            <w:rFonts w:ascii="Calibri" w:hAnsi="Calibri" w:cs="Calibri"/>
             <w:color w:val="002060"/>
             <w:u w:val="single" w:color="215986"/>
           </w:rPr>
@@ -331,6 +364,7 @@
       <w:hyperlink r:id="rId16">
         <w:r>
           <w:rPr>
+            <w:rFonts w:ascii="Calibri" w:hAnsi="Calibri" w:cs="Calibri"/>
             <w:color w:val="002060"/>
           </w:rPr>
           <w:t xml:space="preserve"> </w:t>
@@ -338,6 +372,7 @@
       </w:hyperlink>
       <w:r>
         <w:rPr>
+          <w:rFonts w:ascii="Calibri" w:hAnsi="Calibri" w:cs="Calibri"/>
           <w:color w:val="002060"/>
         </w:rPr>
         <w:t>through sampling using a variety of investigative processes</w:t>
@@ -345,6 +380,7 @@
       <w:hyperlink r:id="rId17">
         <w:r>
           <w:rPr>
+            <w:rFonts w:ascii="Calibri" w:hAnsi="Calibri" w:cs="Calibri"/>
             <w:color w:val="002060"/>
           </w:rPr>
           <w:t xml:space="preserve"> </w:t>
@@ -353,6 +389,7 @@
       <w:hyperlink r:id="rId18">
         <w:r>
           <w:rPr>
+            <w:rFonts w:ascii="Calibri" w:hAnsi="Calibri" w:cs="Calibri"/>
             <w:color w:val="002060"/>
             <w:u w:val="single" w:color="215986"/>
           </w:rPr>
@@ -369,6 +406,7 @@
         <w:spacing w:after="1" w:line="261" w:lineRule="auto"/>
         <w:ind w:right="0" w:hanging="360"/>
         <w:rPr>
+          <w:rFonts w:ascii="Calibri" w:hAnsi="Calibri" w:cs="Calibri"/>
           <w:b/>
           <w:bCs/>
           <w:color w:val="002060"/>
@@ -376,6 +414,7 @@
       </w:pPr>
       <w:r>
         <w:rPr>
+          <w:rFonts w:ascii="Calibri" w:hAnsi="Calibri" w:cs="Calibri"/>
           <w:b/>
           <w:bCs/>
           <w:color w:val="002060"/>
@@ -388,11 +427,13 @@
         <w:spacing w:after="186" w:line="259" w:lineRule="auto"/>
         <w:ind w:left="2305" w:right="0" w:firstLine="0"/>
         <w:rPr>
-          <w:color w:val="002060"/>
-        </w:rPr>
-      </w:pPr>
-      <w:r>
-        <w:rPr>
+          <w:rFonts w:ascii="Calibri" w:hAnsi="Calibri" w:cs="Calibri"/>
+          <w:color w:val="002060"/>
+        </w:rPr>
+      </w:pPr>
+      <w:r>
+        <w:rPr>
+          <w:rFonts w:ascii="Calibri" w:hAnsi="Calibri" w:cs="Calibri"/>
           <w:noProof/>
           <w:color w:val="002060"/>
         </w:rPr>
@@ -436,12 +477,14 @@
         <w:spacing w:after="155"/>
         <w:ind w:left="-5"/>
         <w:rPr>
+          <w:rFonts w:ascii="Calibri" w:hAnsi="Calibri" w:cs="Calibri"/>
           <w:b/>
           <w:color w:val="002060"/>
         </w:rPr>
       </w:pPr>
       <w:r>
         <w:rPr>
+          <w:rFonts w:ascii="Calibri" w:hAnsi="Calibri" w:cs="Calibri"/>
           <w:b/>
           <w:color w:val="002060"/>
         </w:rPr>
@@ -453,11 +496,13 @@
         <w:spacing w:after="632"/>
         <w:ind w:left="-5"/>
         <w:rPr>
-          <w:color w:val="002060"/>
-        </w:rPr>
-      </w:pPr>
-      <w:r>
-        <w:rPr>
+          <w:rFonts w:ascii="Calibri" w:hAnsi="Calibri" w:cs="Calibri"/>
+          <w:color w:val="002060"/>
+        </w:rPr>
+      </w:pPr>
+      <w:r>
+        <w:rPr>
+          <w:rFonts w:ascii="Calibri" w:hAnsi="Calibri" w:cs="Calibri"/>
           <w:color w:val="002060"/>
         </w:rPr>
         <w:t xml:space="preserve">Your teacher will be randomly allocating you a suburb or town within WA. </w:t>
@@ -468,12 +513,14 @@
         <w:spacing w:after="143" w:line="259" w:lineRule="auto"/>
         <w:ind w:left="-5" w:right="0"/>
         <w:rPr>
+          <w:rFonts w:ascii="Calibri" w:hAnsi="Calibri" w:cs="Calibri"/>
           <w:color w:val="002060"/>
           <w:u w:val="single"/>
         </w:rPr>
       </w:pPr>
       <w:r>
         <w:rPr>
+          <w:rFonts w:ascii="Calibri" w:hAnsi="Calibri" w:cs="Calibri"/>
           <w:b/>
           <w:color w:val="002060"/>
           <w:sz w:val="24"/>
@@ -490,11 +537,13 @@
           <w:numId w:val="2"/>
         </w:numPr>
         <w:rPr>
-          <w:color w:val="002060"/>
-        </w:rPr>
-      </w:pPr>
-      <w:r>
-        <w:rPr>
+          <w:rFonts w:ascii="Calibri" w:hAnsi="Calibri" w:cs="Calibri"/>
+          <w:color w:val="002060"/>
+        </w:rPr>
+      </w:pPr>
+      <w:r>
+        <w:rPr>
+          <w:rFonts w:ascii="Calibri" w:hAnsi="Calibri" w:cs="Calibri"/>
           <w:color w:val="002060"/>
         </w:rPr>
         <w:t xml:space="preserve">Using your own words, summarise what you have been asked to do. </w:t>
@@ -505,12 +554,13 @@
         <w:spacing w:after="164" w:line="259" w:lineRule="auto"/>
         <w:ind w:right="0" w:firstLine="0"/>
         <w:rPr>
-          <w:color w:val="002060"/>
-        </w:rPr>
-      </w:pPr>
-      <w:r>
-        <w:rPr>
-          <w:rFonts w:asciiTheme="minorHAnsi" w:hAnsiTheme="minorHAnsi" w:cstheme="minorHAnsi"/>
+          <w:rFonts w:ascii="Calibri" w:hAnsi="Calibri" w:cs="Calibri"/>
+          <w:color w:val="002060"/>
+        </w:rPr>
+      </w:pPr>
+      <w:r>
+        <w:rPr>
+          <w:rFonts w:ascii="Calibri" w:hAnsi="Calibri" w:cs="Calibri"/>
           <w:color w:val="FF0000"/>
           <w:sz w:val="24"/>
           <w:szCs w:val="24"/>
@@ -519,7 +569,7 @@
       </w:r>
       <w:r>
         <w:rPr>
-          <w:rFonts w:asciiTheme="minorHAnsi" w:hAnsiTheme="minorHAnsi" w:cstheme="minorHAnsi"/>
+          <w:rFonts w:ascii="Calibri" w:hAnsi="Calibri" w:cs="Calibri"/>
           <w:color w:val="FF0000"/>
           <w:sz w:val="24"/>
           <w:szCs w:val="24"/>
@@ -528,7 +578,7 @@
       </w:r>
       <w:r>
         <w:rPr>
-          <w:rFonts w:asciiTheme="minorHAnsi" w:hAnsiTheme="minorHAnsi" w:cstheme="minorHAnsi"/>
+          <w:rFonts w:ascii="Calibri" w:hAnsi="Calibri" w:cs="Calibri"/>
           <w:color w:val="FF0000"/>
           <w:sz w:val="24"/>
           <w:szCs w:val="24"/>
@@ -537,7 +587,7 @@
       </w:r>
       <w:r>
         <w:rPr>
-          <w:rFonts w:asciiTheme="minorHAnsi" w:hAnsiTheme="minorHAnsi" w:cstheme="minorHAnsi"/>
+          <w:rFonts w:ascii="Calibri" w:hAnsi="Calibri" w:cs="Calibri"/>
           <w:color w:val="FF0000"/>
           <w:sz w:val="24"/>
           <w:szCs w:val="24"/>
@@ -546,7 +596,7 @@
       </w:r>
       <w:r>
         <w:rPr>
-          <w:rFonts w:asciiTheme="minorHAnsi" w:hAnsiTheme="minorHAnsi" w:cstheme="minorHAnsi"/>
+          <w:rFonts w:ascii="Calibri" w:hAnsi="Calibri" w:cs="Calibri"/>
           <w:color w:val="FF0000"/>
           <w:sz w:val="24"/>
           <w:szCs w:val="24"/>
@@ -555,7 +605,7 @@
       </w:r>
       <w:r>
         <w:rPr>
-          <w:rFonts w:asciiTheme="minorHAnsi" w:hAnsiTheme="minorHAnsi" w:cstheme="minorHAnsi"/>
+          <w:rFonts w:ascii="Calibri" w:hAnsi="Calibri" w:cs="Calibri"/>
           <w:color w:val="FF0000"/>
           <w:sz w:val="24"/>
           <w:szCs w:val="24"/>
@@ -564,7 +614,7 @@
       </w:r>
       <w:r>
         <w:rPr>
-          <w:rFonts w:asciiTheme="minorHAnsi" w:hAnsiTheme="minorHAnsi" w:cstheme="minorHAnsi"/>
+          <w:rFonts w:ascii="Calibri" w:hAnsi="Calibri" w:cs="Calibri"/>
           <w:color w:val="FF0000"/>
           <w:sz w:val="24"/>
           <w:szCs w:val="24"/>
@@ -573,7 +623,7 @@
       </w:r>
       <w:r>
         <w:rPr>
-          <w:rFonts w:asciiTheme="minorHAnsi" w:hAnsiTheme="minorHAnsi" w:cstheme="minorHAnsi"/>
+          <w:rFonts w:ascii="Calibri" w:hAnsi="Calibri" w:cs="Calibri"/>
           <w:color w:val="FF0000"/>
           <w:sz w:val="24"/>
           <w:szCs w:val="24"/>
@@ -582,7 +632,7 @@
       </w:r>
       <w:r>
         <w:rPr>
-          <w:rFonts w:asciiTheme="minorHAnsi" w:hAnsiTheme="minorHAnsi" w:cstheme="minorHAnsi"/>
+          <w:rFonts w:ascii="Calibri" w:hAnsi="Calibri" w:cs="Calibri"/>
           <w:color w:val="FF0000"/>
           <w:sz w:val="24"/>
           <w:szCs w:val="24"/>
@@ -591,7 +641,7 @@
       </w:r>
       <w:r>
         <w:rPr>
-          <w:rFonts w:asciiTheme="minorHAnsi" w:hAnsiTheme="minorHAnsi" w:cstheme="minorHAnsi"/>
+          <w:rFonts w:ascii="Calibri" w:hAnsi="Calibri" w:cs="Calibri"/>
           <w:color w:val="FF0000"/>
           <w:sz w:val="24"/>
           <w:szCs w:val="24"/>
@@ -604,6 +654,7 @@
         <w:spacing w:after="164" w:line="259" w:lineRule="auto"/>
         <w:ind w:right="0" w:firstLine="0"/>
         <w:rPr>
+          <w:rFonts w:ascii="Calibri" w:hAnsi="Calibri" w:cs="Calibri"/>
           <w:color w:val="002060"/>
         </w:rPr>
       </w:pPr>
@@ -616,11 +667,13 @@
           <w:numId w:val="2"/>
         </w:numPr>
         <w:rPr>
-          <w:color w:val="002060"/>
-        </w:rPr>
-      </w:pPr>
-      <w:r>
-        <w:rPr>
+          <w:rFonts w:ascii="Calibri" w:hAnsi="Calibri" w:cs="Calibri"/>
+          <w:color w:val="002060"/>
+        </w:rPr>
+      </w:pPr>
+      <w:r>
+        <w:rPr>
+          <w:rFonts w:ascii="Calibri" w:hAnsi="Calibri" w:cs="Calibri"/>
           <w:color w:val="002060"/>
         </w:rPr>
         <w:t xml:space="preserve">Give a definition for a census in your own words: </w:t>
@@ -630,12 +683,13 @@
       <w:pPr>
         <w:ind w:left="0" w:firstLine="0"/>
         <w:rPr>
-          <w:color w:val="002060"/>
-        </w:rPr>
-      </w:pPr>
-      <w:r>
-        <w:rPr>
-          <w:rFonts w:asciiTheme="minorHAnsi" w:hAnsiTheme="minorHAnsi" w:cstheme="minorHAnsi"/>
+          <w:rFonts w:ascii="Calibri" w:hAnsi="Calibri" w:cs="Calibri"/>
+          <w:color w:val="002060"/>
+        </w:rPr>
+      </w:pPr>
+      <w:r>
+        <w:rPr>
+          <w:rFonts w:ascii="Calibri" w:hAnsi="Calibri" w:cs="Calibri"/>
           <w:color w:val="FF0000"/>
           <w:sz w:val="24"/>
           <w:szCs w:val="24"/>
@@ -648,6 +702,7 @@
         <w:spacing w:after="156" w:line="259" w:lineRule="auto"/>
         <w:ind w:left="0" w:right="0" w:firstLine="0"/>
         <w:rPr>
+          <w:rFonts w:ascii="Calibri" w:hAnsi="Calibri" w:cs="Calibri"/>
           <w:color w:val="002060"/>
         </w:rPr>
       </w:pPr>
@@ -660,11 +715,13 @@
           <w:numId w:val="2"/>
         </w:numPr>
         <w:rPr>
-          <w:color w:val="002060"/>
-        </w:rPr>
-      </w:pPr>
-      <w:r>
-        <w:rPr>
+          <w:rFonts w:ascii="Calibri" w:hAnsi="Calibri" w:cs="Calibri"/>
+          <w:color w:val="002060"/>
+        </w:rPr>
+      </w:pPr>
+      <w:r>
+        <w:rPr>
+          <w:rFonts w:ascii="Calibri" w:hAnsi="Calibri" w:cs="Calibri"/>
           <w:color w:val="002060"/>
         </w:rPr>
         <w:t xml:space="preserve">Give a definition for a survey in your own words: </w:t>
@@ -675,7 +732,7 @@
         <w:spacing w:after="167" w:line="259" w:lineRule="auto"/>
         <w:ind w:left="20" w:right="0" w:firstLine="0"/>
         <w:rPr>
-          <w:rFonts w:asciiTheme="minorHAnsi" w:hAnsiTheme="minorHAnsi" w:cstheme="minorHAnsi"/>
+          <w:rFonts w:ascii="Calibri" w:hAnsi="Calibri" w:cs="Calibri"/>
           <w:color w:val="FF0000"/>
           <w:sz w:val="24"/>
           <w:szCs w:val="24"/>
@@ -683,7 +740,7 @@
       </w:pPr>
       <w:r>
         <w:rPr>
-          <w:rFonts w:asciiTheme="minorHAnsi" w:hAnsiTheme="minorHAnsi" w:cstheme="minorHAnsi"/>
+          <w:rFonts w:ascii="Calibri" w:hAnsi="Calibri" w:cs="Calibri"/>
           <w:color w:val="FF0000"/>
           <w:sz w:val="24"/>
           <w:szCs w:val="24"/>
@@ -692,7 +749,7 @@
       </w:r>
       <w:r>
         <w:rPr>
-          <w:rFonts w:asciiTheme="minorHAnsi" w:hAnsiTheme="minorHAnsi" w:cstheme="minorHAnsi"/>
+          <w:rFonts w:ascii="Calibri" w:hAnsi="Calibri" w:cs="Calibri"/>
           <w:color w:val="FF0000"/>
           <w:sz w:val="24"/>
           <w:szCs w:val="24"/>
@@ -705,6 +762,7 @@
         <w:spacing w:after="167" w:line="259" w:lineRule="auto"/>
         <w:ind w:left="20" w:right="0" w:firstLine="0"/>
         <w:rPr>
+          <w:rFonts w:ascii="Calibri" w:hAnsi="Calibri" w:cs="Calibri"/>
           <w:color w:val="002060"/>
         </w:rPr>
       </w:pPr>
@@ -717,11 +775,13 @@
           <w:numId w:val="2"/>
         </w:numPr>
         <w:rPr>
-          <w:color w:val="002060"/>
-        </w:rPr>
-      </w:pPr>
-      <w:r>
-        <w:rPr>
+          <w:rFonts w:ascii="Calibri" w:hAnsi="Calibri" w:cs="Calibri"/>
+          <w:color w:val="002060"/>
+        </w:rPr>
+      </w:pPr>
+      <w:r>
+        <w:rPr>
+          <w:rFonts w:ascii="Calibri" w:hAnsi="Calibri" w:cs="Calibri"/>
           <w:color w:val="002060"/>
         </w:rPr>
         <w:t xml:space="preserve">Give a definition for a sample in your own words: </w:t>
@@ -732,12 +792,13 @@
         <w:spacing w:line="259" w:lineRule="auto"/>
         <w:ind w:left="0" w:right="0" w:firstLine="0"/>
         <w:rPr>
-          <w:color w:val="002060"/>
-        </w:rPr>
-      </w:pPr>
-      <w:r>
-        <w:rPr>
-          <w:rFonts w:asciiTheme="minorHAnsi" w:hAnsiTheme="minorHAnsi" w:cstheme="minorHAnsi"/>
+          <w:rFonts w:ascii="Calibri" w:hAnsi="Calibri" w:cs="Calibri"/>
+          <w:color w:val="002060"/>
+        </w:rPr>
+      </w:pPr>
+      <w:r>
+        <w:rPr>
+          <w:rFonts w:ascii="Calibri" w:hAnsi="Calibri" w:cs="Calibri"/>
           <w:color w:val="FF0000"/>
           <w:sz w:val="24"/>
           <w:szCs w:val="24"/>
@@ -746,7 +807,7 @@
       </w:r>
       <w:r>
         <w:rPr>
-          <w:rFonts w:asciiTheme="minorHAnsi" w:hAnsiTheme="minorHAnsi" w:cstheme="minorHAnsi"/>
+          <w:rFonts w:ascii="Calibri" w:hAnsi="Calibri" w:cs="Calibri"/>
           <w:color w:val="FF0000"/>
           <w:sz w:val="24"/>
           <w:szCs w:val="24"/>
@@ -755,7 +816,7 @@
       </w:r>
       <w:r>
         <w:rPr>
-          <w:rFonts w:asciiTheme="minorHAnsi" w:hAnsiTheme="minorHAnsi" w:cstheme="minorHAnsi"/>
+          <w:rFonts w:ascii="Calibri" w:hAnsi="Calibri" w:cs="Calibri"/>
           <w:color w:val="FF0000"/>
           <w:sz w:val="24"/>
           <w:szCs w:val="24"/>
@@ -768,6 +829,7 @@
         <w:spacing w:line="259" w:lineRule="auto"/>
         <w:ind w:left="0" w:right="0" w:firstLine="0"/>
         <w:rPr>
+          <w:rFonts w:ascii="Calibri" w:hAnsi="Calibri" w:cs="Calibri"/>
           <w:color w:val="002060"/>
         </w:rPr>
       </w:pPr>
@@ -777,6 +839,7 @@
         <w:spacing w:line="259" w:lineRule="auto"/>
         <w:ind w:left="0" w:right="0" w:firstLine="0"/>
         <w:rPr>
+          <w:rFonts w:ascii="Calibri" w:hAnsi="Calibri" w:cs="Calibri"/>
           <w:color w:val="002060"/>
         </w:rPr>
       </w:pPr>
@@ -786,6 +849,7 @@
         <w:spacing w:line="259" w:lineRule="auto"/>
         <w:ind w:left="0" w:right="0" w:firstLine="0"/>
         <w:rPr>
+          <w:rFonts w:ascii="Calibri" w:hAnsi="Calibri" w:cs="Calibri"/>
           <w:color w:val="002060"/>
         </w:rPr>
       </w:pPr>
@@ -795,6 +859,7 @@
         <w:spacing w:line="259" w:lineRule="auto"/>
         <w:ind w:left="0" w:right="0" w:firstLine="0"/>
         <w:rPr>
+          <w:rFonts w:ascii="Calibri" w:hAnsi="Calibri" w:cs="Calibri"/>
           <w:color w:val="002060"/>
         </w:rPr>
       </w:pPr>
@@ -804,6 +869,7 @@
         <w:pStyle w:val="Heading1"/>
         <w:ind w:left="0" w:firstLine="0"/>
         <w:rPr>
+          <w:rFonts w:ascii="Calibri" w:hAnsi="Calibri" w:cs="Calibri"/>
           <w:color w:val="002060"/>
           <w:u w:val="single"/>
         </w:rPr>
@@ -814,12 +880,14 @@
         <w:pStyle w:val="Heading1"/>
         <w:ind w:left="0" w:firstLine="0"/>
         <w:rPr>
+          <w:rFonts w:ascii="Calibri" w:hAnsi="Calibri" w:cs="Calibri"/>
           <w:color w:val="002060"/>
           <w:u w:val="single"/>
         </w:rPr>
       </w:pPr>
       <w:r>
         <w:rPr>
+          <w:rFonts w:ascii="Calibri" w:hAnsi="Calibri" w:cs="Calibri"/>
           <w:color w:val="002060"/>
           <w:u w:val="single"/>
         </w:rPr>
@@ -834,17 +902,20 @@
         <w:spacing w:after="161"/>
         <w:ind w:left="-15" w:right="0" w:firstLine="0"/>
         <w:rPr>
+          <w:rFonts w:ascii="Calibri" w:hAnsi="Calibri" w:cs="Calibri"/>
           <w:color w:val="C45911" w:themeColor="accent2" w:themeShade="BF"/>
         </w:rPr>
       </w:pPr>
       <w:r>
         <w:rPr>
+          <w:rFonts w:ascii="Calibri" w:hAnsi="Calibri" w:cs="Calibri"/>
           <w:color w:val="002060"/>
         </w:rPr>
         <w:t xml:space="preserve">What suburb/town have you been allocated? </w:t>
       </w:r>
       <w:r>
         <w:rPr>
+          <w:rFonts w:ascii="Calibri" w:hAnsi="Calibri" w:cs="Calibri"/>
           <w:color w:val="002060"/>
         </w:rPr>
         <w:t xml:space="preserve">                           </w:t>
@@ -858,7 +929,7 @@
         <w:spacing w:after="161"/>
         <w:ind w:left="-15" w:right="0" w:firstLine="0"/>
         <w:rPr>
-          <w:rFonts w:asciiTheme="minorHAnsi" w:hAnsiTheme="minorHAnsi" w:cstheme="minorHAnsi"/>
+          <w:rFonts w:ascii="Calibri" w:hAnsi="Calibri" w:cs="Calibri"/>
           <w:color w:val="FF0000"/>
           <w:sz w:val="24"/>
           <w:szCs w:val="24"/>
@@ -866,7 +937,7 @@
       </w:pPr>
       <w:r>
         <w:rPr>
-          <w:rFonts w:asciiTheme="minorHAnsi" w:hAnsiTheme="minorHAnsi" w:cstheme="minorHAnsi"/>
+          <w:rFonts w:ascii="Calibri" w:hAnsi="Calibri" w:cs="Calibri"/>
           <w:color w:val="FF0000"/>
           <w:sz w:val="24"/>
           <w:szCs w:val="24"/>
@@ -882,7 +953,7 @@
         <w:spacing w:after="161"/>
         <w:ind w:left="-15" w:right="0" w:firstLine="0"/>
         <w:rPr>
-          <w:rFonts w:asciiTheme="minorHAnsi" w:hAnsiTheme="minorHAnsi" w:cstheme="minorHAnsi"/>
+          <w:rFonts w:ascii="Calibri" w:hAnsi="Calibri" w:cs="Calibri"/>
           <w:color w:val="FF0000"/>
           <w:sz w:val="24"/>
           <w:szCs w:val="24"/>
@@ -894,11 +965,13 @@
         <w:spacing w:after="160" w:line="259" w:lineRule="auto"/>
         <w:ind w:left="0" w:right="0" w:firstLine="0"/>
         <w:rPr>
-          <w:color w:val="002060"/>
-        </w:rPr>
-      </w:pPr>
-      <w:r>
-        <w:rPr>
+          <w:rFonts w:ascii="Calibri" w:hAnsi="Calibri" w:cs="Calibri"/>
+          <w:color w:val="002060"/>
+        </w:rPr>
+      </w:pPr>
+      <w:r>
+        <w:rPr>
+          <w:rFonts w:ascii="Calibri" w:hAnsi="Calibri" w:cs="Calibri"/>
           <w:color w:val="002060"/>
         </w:rPr>
         <w:t xml:space="preserve">Find this suburb/town on </w:t>
@@ -906,6 +979,7 @@
       <w:hyperlink r:id="rId20">
         <w:r>
           <w:rPr>
+            <w:rFonts w:ascii="Calibri" w:hAnsi="Calibri" w:cs="Calibri"/>
             <w:color w:val="002060"/>
             <w:u w:val="single" w:color="0000FF"/>
           </w:rPr>
@@ -915,6 +989,7 @@
       <w:hyperlink r:id="rId21">
         <w:r>
           <w:rPr>
+            <w:rFonts w:ascii="Calibri" w:hAnsi="Calibri" w:cs="Calibri"/>
             <w:color w:val="002060"/>
           </w:rPr>
           <w:t xml:space="preserve"> </w:t>
@@ -926,6 +1001,7 @@
         <w:spacing w:after="160" w:line="259" w:lineRule="auto"/>
         <w:ind w:left="0" w:right="0" w:firstLine="0"/>
         <w:rPr>
+          <w:rFonts w:ascii="Calibri" w:hAnsi="Calibri" w:cs="Calibri"/>
           <w:color w:val="002060"/>
         </w:rPr>
       </w:pPr>
@@ -938,35 +1014,41 @@
           <w:numId w:val="3"/>
         </w:numPr>
         <w:rPr>
-          <w:color w:val="002060"/>
-        </w:rPr>
-      </w:pPr>
-      <w:r>
-        <w:rPr>
+          <w:rFonts w:ascii="Calibri" w:hAnsi="Calibri" w:cs="Calibri"/>
+          <w:color w:val="002060"/>
+        </w:rPr>
+      </w:pPr>
+      <w:r>
+        <w:rPr>
+          <w:rFonts w:ascii="Calibri" w:hAnsi="Calibri" w:cs="Calibri"/>
           <w:color w:val="002060"/>
         </w:rPr>
         <w:t>You need to screenshot</w:t>
       </w:r>
       <w:r>
         <w:rPr>
+          <w:rFonts w:ascii="Calibri" w:hAnsi="Calibri" w:cs="Calibri"/>
           <w:color w:val="002060"/>
         </w:rPr>
         <w:t>/snip tool</w:t>
       </w:r>
       <w:r>
         <w:rPr>
+          <w:rFonts w:ascii="Calibri" w:hAnsi="Calibri" w:cs="Calibri"/>
           <w:color w:val="002060"/>
         </w:rPr>
         <w:t xml:space="preserve"> five pieces of data from the 20</w:t>
       </w:r>
       <w:r>
         <w:rPr>
+          <w:rFonts w:ascii="Calibri" w:hAnsi="Calibri" w:cs="Calibri"/>
           <w:color w:val="002060"/>
         </w:rPr>
         <w:t>21</w:t>
       </w:r>
       <w:r>
         <w:rPr>
+          <w:rFonts w:ascii="Calibri" w:hAnsi="Calibri" w:cs="Calibri"/>
           <w:color w:val="002060"/>
         </w:rPr>
         <w:t xml:space="preserve"> Census that you will use to profile your suburb. </w:t>
@@ -976,6 +1058,7 @@
       <w:pPr>
         <w:ind w:left="-15" w:firstLine="0"/>
         <w:rPr>
+          <w:rFonts w:ascii="Calibri" w:hAnsi="Calibri" w:cs="Calibri"/>
           <w:color w:val="002060"/>
         </w:rPr>
       </w:pPr>
@@ -984,11 +1067,13 @@
       <w:pPr>
         <w:ind w:left="-5"/>
         <w:rPr>
-          <w:color w:val="002060"/>
-        </w:rPr>
-      </w:pPr>
-      <w:r>
-        <w:rPr>
+          <w:rFonts w:ascii="Calibri" w:hAnsi="Calibri" w:cs="Calibri"/>
+          <w:color w:val="002060"/>
+        </w:rPr>
+      </w:pPr>
+      <w:r>
+        <w:rPr>
+          <w:rFonts w:ascii="Calibri" w:hAnsi="Calibri" w:cs="Calibri"/>
           <w:color w:val="002060"/>
         </w:rPr>
         <w:t xml:space="preserve">Write one sentence under each screenshot explaining what the data shows.  </w:t>
@@ -998,48 +1083,30 @@
       <w:pPr>
         <w:ind w:left="-5"/>
         <w:rPr>
-          <w:color w:val="002060"/>
-        </w:rPr>
-      </w:pPr>
-      <w:proofErr w:type="spellStart"/>
-      <w:r>
-        <w:rPr>
+          <w:rFonts w:ascii="Calibri" w:hAnsi="Calibri" w:cs="Calibri"/>
+          <w:color w:val="002060"/>
+        </w:rPr>
+      </w:pPr>
+      <w:r>
+        <w:rPr>
+          <w:rFonts w:ascii="Calibri" w:hAnsi="Calibri" w:cs="Calibri"/>
           <w:color w:val="002060"/>
         </w:rPr>
         <w:t>e</w:t>
       </w:r>
       <w:r>
         <w:rPr>
-          <w:color w:val="002060"/>
-        </w:rPr>
-        <w:t>g.</w:t>
-      </w:r>
-      <w:proofErr w:type="spellEnd"/>
-      <w:r>
-        <w:rPr>
-          <w:color w:val="002060"/>
-        </w:rPr>
-        <w:t xml:space="preserve"> High number of 1-5 year </w:t>
-      </w:r>
-      <w:proofErr w:type="spellStart"/>
-      <w:r>
-        <w:rPr>
-          <w:color w:val="002060"/>
-        </w:rPr>
-        <w:t>olds</w:t>
-      </w:r>
-      <w:proofErr w:type="spellEnd"/>
-      <w:r>
-        <w:rPr>
-          <w:color w:val="002060"/>
-        </w:rPr>
-        <w:t xml:space="preserve"> in my suburb.</w:t>
+          <w:rFonts w:ascii="Calibri" w:hAnsi="Calibri" w:cs="Calibri"/>
+          <w:color w:val="002060"/>
+        </w:rPr>
+        <w:t>g. High number of 1-5 year olds in my suburb.</w:t>
       </w:r>
     </w:p>
     <w:p>
       <w:pPr>
         <w:ind w:left="-5"/>
         <w:rPr>
+          <w:rFonts w:ascii="Calibri" w:hAnsi="Calibri" w:cs="Calibri"/>
           <w:color w:val="002060"/>
         </w:rPr>
       </w:pPr>
@@ -1048,6 +1115,7 @@
       <w:pPr>
         <w:ind w:left="-5"/>
         <w:rPr>
+          <w:rFonts w:ascii="Calibri" w:hAnsi="Calibri" w:cs="Calibri"/>
           <w:color w:val="002060"/>
         </w:rPr>
       </w:pPr>
@@ -1086,11 +1154,13 @@
               <w:spacing w:line="259" w:lineRule="auto"/>
               <w:ind w:left="0" w:right="0" w:firstLine="0"/>
               <w:rPr>
+                <w:rFonts w:ascii="Calibri" w:hAnsi="Calibri" w:cs="Calibri"/>
                 <w:color w:val="002060"/>
               </w:rPr>
             </w:pPr>
             <w:r>
               <w:rPr>
+                <w:rFonts w:ascii="Calibri" w:hAnsi="Calibri" w:cs="Calibri"/>
                 <w:b/>
                 <w:i/>
                 <w:color w:val="002060"/>
@@ -1118,57 +1188,29 @@
             <w:pPr>
               <w:ind w:left="-5"/>
               <w:rPr>
+                <w:rFonts w:ascii="Calibri" w:hAnsi="Calibri" w:cs="Calibri"/>
                 <w:color w:val="002060"/>
               </w:rPr>
             </w:pPr>
             <w:r>
               <w:rPr>
-                <w:color w:val="002060"/>
-              </w:rPr>
-              <w:t xml:space="preserve">High number of </w:t>
-            </w:r>
-            <w:r>
-              <w:rPr>
-                <w:color w:val="002060"/>
-              </w:rPr>
-              <w:t>0-14</w:t>
-            </w:r>
-            <w:r>
-              <w:rPr>
-                <w:color w:val="002060"/>
-              </w:rPr>
-              <w:t xml:space="preserve"> year </w:t>
-            </w:r>
-            <w:proofErr w:type="spellStart"/>
-            <w:r>
-              <w:rPr>
-                <w:color w:val="002060"/>
-              </w:rPr>
-              <w:t>olds</w:t>
-            </w:r>
-            <w:proofErr w:type="spellEnd"/>
-            <w:r>
-              <w:rPr>
-                <w:color w:val="002060"/>
-              </w:rPr>
-              <w:t>(young people)</w:t>
-            </w:r>
-            <w:r>
-              <w:rPr>
-                <w:color w:val="002060"/>
-              </w:rPr>
-              <w:t xml:space="preserve"> in my suburb.</w:t>
+                <w:rFonts w:ascii="Calibri" w:hAnsi="Calibri" w:cs="Calibri"/>
+                <w:color w:val="002060"/>
+              </w:rPr>
+              <w:t>High number of 0-14 year olds(young people) in my suburb.</w:t>
             </w:r>
           </w:p>
           <w:p>
             <w:pPr>
               <w:ind w:left="-5"/>
               <w:rPr>
+                <w:rFonts w:ascii="Calibri" w:hAnsi="Calibri" w:cs="Calibri"/>
                 <w:color w:val="002060"/>
               </w:rPr>
             </w:pPr>
             <w:r>
               <w:rPr>
+                <w:rFonts w:ascii="Calibri" w:hAnsi="Calibri" w:cs="Calibri"/>
                 <w:i/>
                 <w:noProof/>
                 <w:color w:val="002060"/>
@@ -1259,11 +1301,13 @@
               <w:spacing w:line="259" w:lineRule="auto"/>
               <w:ind w:left="0" w:right="0" w:firstLine="0"/>
               <w:rPr>
+                <w:rFonts w:ascii="Calibri" w:hAnsi="Calibri" w:cs="Calibri"/>
                 <w:color w:val="002060"/>
               </w:rPr>
             </w:pPr>
             <w:r>
               <w:rPr>
+                <w:rFonts w:ascii="Calibri" w:hAnsi="Calibri" w:cs="Calibri"/>
                 <w:b/>
                 <w:i/>
                 <w:color w:val="002060"/>
@@ -1291,37 +1335,29 @@
             <w:pPr>
               <w:ind w:left="0" w:firstLine="0"/>
               <w:rPr>
+                <w:rFonts w:ascii="Calibri" w:hAnsi="Calibri" w:cs="Calibri"/>
                 <w:color w:val="002060"/>
               </w:rPr>
             </w:pPr>
             <w:r>
               <w:rPr>
-                <w:color w:val="002060"/>
-              </w:rPr>
-              <w:t xml:space="preserve">High number of </w:t>
-            </w:r>
-            <w:r>
-              <w:rPr>
-                <w:color w:val="002060"/>
-              </w:rPr>
-              <w:t>Families with Children</w:t>
-            </w:r>
-            <w:r>
-              <w:rPr>
-                <w:color w:val="002060"/>
-              </w:rPr>
-              <w:t xml:space="preserve"> in my suburb.</w:t>
+                <w:rFonts w:ascii="Calibri" w:hAnsi="Calibri" w:cs="Calibri"/>
+                <w:color w:val="002060"/>
+              </w:rPr>
+              <w:t>High number of Families with Children in my suburb.</w:t>
             </w:r>
           </w:p>
           <w:p>
             <w:pPr>
               <w:ind w:left="-5"/>
               <w:rPr>
+                <w:rFonts w:ascii="Calibri" w:hAnsi="Calibri" w:cs="Calibri"/>
                 <w:color w:val="002060"/>
               </w:rPr>
             </w:pPr>
             <w:r>
               <w:rPr>
+                <w:rFonts w:ascii="Calibri" w:hAnsi="Calibri" w:cs="Calibri"/>
                 <w:noProof/>
                 <w:color w:val="002060"/>
               </w:rPr>
@@ -1397,6 +1433,7 @@
               <w:spacing w:line="259" w:lineRule="auto"/>
               <w:ind w:left="0" w:right="0" w:firstLine="0"/>
               <w:rPr>
+                <w:rFonts w:ascii="Calibri" w:hAnsi="Calibri" w:cs="Calibri"/>
                 <w:b/>
                 <w:i/>
                 <w:color w:val="002060"/>
@@ -1408,11 +1445,13 @@
               <w:spacing w:line="259" w:lineRule="auto"/>
               <w:ind w:left="0" w:right="0" w:firstLine="0"/>
               <w:rPr>
+                <w:rFonts w:ascii="Calibri" w:hAnsi="Calibri" w:cs="Calibri"/>
                 <w:color w:val="002060"/>
               </w:rPr>
             </w:pPr>
             <w:r>
               <w:rPr>
+                <w:rFonts w:ascii="Calibri" w:hAnsi="Calibri" w:cs="Calibri"/>
                 <w:b/>
                 <w:i/>
                 <w:color w:val="002060"/>
@@ -1441,6 +1480,7 @@
               <w:spacing w:line="259" w:lineRule="auto"/>
               <w:ind w:left="0" w:right="0" w:firstLine="0"/>
               <w:rPr>
+                <w:rFonts w:ascii="Calibri" w:hAnsi="Calibri" w:cs="Calibri"/>
                 <w:color w:val="002060"/>
               </w:rPr>
             </w:pPr>
@@ -1450,11 +1490,13 @@
               <w:spacing w:line="259" w:lineRule="auto"/>
               <w:ind w:left="0" w:right="0" w:firstLine="0"/>
               <w:rPr>
+                <w:rFonts w:ascii="Calibri" w:hAnsi="Calibri" w:cs="Calibri"/>
                 <w:color w:val="002060"/>
               </w:rPr>
             </w:pPr>
             <w:r>
               <w:rPr>
+                <w:rFonts w:ascii="Calibri" w:hAnsi="Calibri" w:cs="Calibri"/>
                 <w:noProof/>
                 <w:color w:val="002060"/>
               </w:rPr>
@@ -1532,6 +1574,7 @@
               <w:spacing w:line="259" w:lineRule="auto"/>
               <w:ind w:left="0" w:right="0" w:firstLine="0"/>
               <w:rPr>
+                <w:rFonts w:ascii="Calibri" w:hAnsi="Calibri" w:cs="Calibri"/>
                 <w:color w:val="002060"/>
               </w:rPr>
             </w:pPr>
@@ -1540,32 +1583,23 @@
             <w:pPr>
               <w:ind w:left="-5"/>
               <w:rPr>
+                <w:rFonts w:ascii="Calibri" w:hAnsi="Calibri" w:cs="Calibri"/>
                 <w:color w:val="002060"/>
               </w:rPr>
             </w:pPr>
             <w:r>
               <w:rPr>
-                <w:color w:val="002060"/>
-              </w:rPr>
-              <w:t xml:space="preserve">High number of </w:t>
-            </w:r>
-            <w:r>
-              <w:rPr>
-                <w:color w:val="002060"/>
-              </w:rPr>
-              <w:t>people with Mental health conditions</w:t>
-            </w:r>
-            <w:r>
-              <w:rPr>
-                <w:color w:val="002060"/>
-              </w:rPr>
-              <w:t xml:space="preserve"> in my suburb.</w:t>
+                <w:rFonts w:ascii="Calibri" w:hAnsi="Calibri" w:cs="Calibri"/>
+                <w:color w:val="002060"/>
+              </w:rPr>
+              <w:t>High number of people with Mental health conditions in my suburb.</w:t>
             </w:r>
           </w:p>
           <w:p>
             <w:pPr>
               <w:ind w:left="-5"/>
               <w:rPr>
+                <w:rFonts w:ascii="Calibri" w:hAnsi="Calibri" w:cs="Calibri"/>
                 <w:color w:val="002060"/>
               </w:rPr>
             </w:pPr>
@@ -1591,11 +1625,13 @@
               <w:spacing w:line="259" w:lineRule="auto"/>
               <w:ind w:left="0" w:right="0" w:firstLine="0"/>
               <w:rPr>
+                <w:rFonts w:ascii="Calibri" w:hAnsi="Calibri" w:cs="Calibri"/>
                 <w:color w:val="002060"/>
               </w:rPr>
             </w:pPr>
             <w:r>
               <w:rPr>
+                <w:rFonts w:ascii="Calibri" w:hAnsi="Calibri" w:cs="Calibri"/>
                 <w:b/>
                 <w:i/>
                 <w:color w:val="002060"/>
@@ -1623,6 +1659,7 @@
             <w:pPr>
               <w:ind w:left="0" w:firstLine="0"/>
               <w:rPr>
+                <w:rFonts w:ascii="Calibri" w:hAnsi="Calibri" w:cs="Calibri"/>
                 <w:color w:val="002060"/>
               </w:rPr>
             </w:pPr>
@@ -1631,11 +1668,13 @@
             <w:pPr>
               <w:ind w:left="0" w:firstLine="0"/>
               <w:rPr>
+                <w:rFonts w:ascii="Calibri" w:hAnsi="Calibri" w:cs="Calibri"/>
                 <w:color w:val="002060"/>
               </w:rPr>
             </w:pPr>
             <w:r>
               <w:rPr>
+                <w:rFonts w:ascii="Calibri" w:hAnsi="Calibri" w:cs="Calibri"/>
                 <w:i/>
                 <w:noProof/>
                 <w:color w:val="002060"/>
@@ -1713,27 +1752,17 @@
             </w:r>
             <w:r>
               <w:rPr>
-                <w:color w:val="002060"/>
-              </w:rPr>
-              <w:t xml:space="preserve">High number of </w:t>
-            </w:r>
-            <w:r>
-              <w:rPr>
-                <w:color w:val="002060"/>
-              </w:rPr>
-              <w:t>Primary school students</w:t>
-            </w:r>
-            <w:r>
-              <w:rPr>
-                <w:color w:val="002060"/>
-              </w:rPr>
-              <w:t xml:space="preserve"> in my suburb.</w:t>
+                <w:rFonts w:ascii="Calibri" w:hAnsi="Calibri" w:cs="Calibri"/>
+                <w:color w:val="002060"/>
+              </w:rPr>
+              <w:t>High number of Primary school students in my suburb.</w:t>
             </w:r>
           </w:p>
           <w:p>
             <w:pPr>
               <w:ind w:left="0" w:firstLine="0"/>
               <w:rPr>
+                <w:rFonts w:ascii="Calibri" w:hAnsi="Calibri" w:cs="Calibri"/>
                 <w:color w:val="002060"/>
               </w:rPr>
             </w:pPr>
@@ -1759,11 +1788,13 @@
               <w:spacing w:line="259" w:lineRule="auto"/>
               <w:ind w:left="0" w:right="0" w:firstLine="0"/>
               <w:rPr>
+                <w:rFonts w:ascii="Calibri" w:hAnsi="Calibri" w:cs="Calibri"/>
                 <w:color w:val="002060"/>
               </w:rPr>
             </w:pPr>
             <w:r>
               <w:rPr>
+                <w:rFonts w:ascii="Calibri" w:hAnsi="Calibri" w:cs="Calibri"/>
                 <w:b/>
                 <w:i/>
                 <w:color w:val="002060"/>
@@ -1792,12 +1823,14 @@
               <w:spacing w:line="259" w:lineRule="auto"/>
               <w:ind w:left="0" w:right="0" w:firstLine="0"/>
               <w:rPr>
+                <w:rFonts w:ascii="Calibri" w:hAnsi="Calibri" w:cs="Calibri"/>
                 <w:i/>
                 <w:color w:val="002060"/>
               </w:rPr>
             </w:pPr>
             <w:r>
               <w:rPr>
+                <w:rFonts w:ascii="Calibri" w:hAnsi="Calibri" w:cs="Calibri"/>
                 <w:i/>
                 <w:color w:val="002060"/>
               </w:rPr>
@@ -1805,6 +1838,7 @@
             </w:r>
             <w:r>
               <w:rPr>
+                <w:rFonts w:ascii="Calibri" w:hAnsi="Calibri" w:cs="Calibri"/>
                 <w:i/>
                 <w:noProof/>
                 <w:color w:val="002060"/>
@@ -1850,11 +1884,13 @@
             <w:pPr>
               <w:ind w:left="-5"/>
               <w:rPr>
+                <w:rFonts w:ascii="Calibri" w:hAnsi="Calibri" w:cs="Calibri"/>
                 <w:color w:val="002060"/>
               </w:rPr>
             </w:pPr>
             <w:r>
               <w:rPr>
+                <w:rFonts w:ascii="Calibri" w:hAnsi="Calibri" w:cs="Calibri"/>
                 <w:color w:val="002060"/>
               </w:rPr>
               <w:t>High number of Households with Families in my suburb.</w:t>
@@ -1865,6 +1901,7 @@
               <w:spacing w:line="259" w:lineRule="auto"/>
               <w:ind w:left="0" w:right="0" w:firstLine="0"/>
               <w:rPr>
+                <w:rFonts w:ascii="Calibri" w:hAnsi="Calibri" w:cs="Calibri"/>
                 <w:color w:val="002060"/>
               </w:rPr>
             </w:pPr>
@@ -1877,11 +1914,13 @@
         <w:spacing w:after="158" w:line="259" w:lineRule="auto"/>
         <w:ind w:left="0" w:right="0" w:firstLine="0"/>
         <w:rPr>
-          <w:color w:val="002060"/>
-        </w:rPr>
-      </w:pPr>
-      <w:r>
-        <w:rPr>
+          <w:rFonts w:ascii="Calibri" w:hAnsi="Calibri" w:cs="Calibri"/>
+          <w:color w:val="002060"/>
+        </w:rPr>
+      </w:pPr>
+      <w:r>
+        <w:rPr>
+          <w:rFonts w:ascii="Calibri" w:hAnsi="Calibri" w:cs="Calibri"/>
           <w:i/>
           <w:color w:val="002060"/>
         </w:rPr>
@@ -1892,23 +1931,27 @@
       <w:pPr>
         <w:ind w:left="-5"/>
         <w:rPr>
-          <w:color w:val="002060"/>
-        </w:rPr>
-      </w:pPr>
-      <w:r>
-        <w:rPr>
+          <w:rFonts w:ascii="Calibri" w:hAnsi="Calibri" w:cs="Calibri"/>
+          <w:color w:val="002060"/>
+        </w:rPr>
+      </w:pPr>
+      <w:r>
+        <w:rPr>
+          <w:rFonts w:ascii="Calibri" w:hAnsi="Calibri" w:cs="Calibri"/>
           <w:color w:val="002060"/>
         </w:rPr>
         <w:t xml:space="preserve">2B) </w:t>
       </w:r>
       <w:r>
         <w:rPr>
+          <w:rFonts w:ascii="Calibri" w:hAnsi="Calibri" w:cs="Calibri"/>
           <w:color w:val="002060"/>
         </w:rPr>
         <w:t xml:space="preserve">Write a brief summary of the profile of your suburb </w:t>
       </w:r>
       <w:r>
         <w:rPr>
+          <w:rFonts w:ascii="Calibri" w:hAnsi="Calibri" w:cs="Calibri"/>
           <w:color w:val="002060"/>
           <w:u w:val="single"/>
         </w:rPr>
@@ -1916,6 +1959,7 @@
       </w:r>
       <w:r>
         <w:rPr>
+          <w:rFonts w:ascii="Calibri" w:hAnsi="Calibri" w:cs="Calibri"/>
           <w:color w:val="002060"/>
         </w:rPr>
         <w:t xml:space="preserve"> you have collected. </w:t>
@@ -1924,9 +1968,13 @@
     <w:p>
       <w:pPr>
         <w:ind w:left="-5"/>
-      </w:pPr>
-      <w:r>
-        <w:rPr>
+        <w:rPr>
+          <w:rFonts w:ascii="Calibri" w:hAnsi="Calibri" w:cs="Calibri"/>
+        </w:rPr>
+      </w:pPr>
+      <w:r>
+        <w:rPr>
+          <w:rFonts w:ascii="Calibri" w:hAnsi="Calibri" w:cs="Calibri"/>
           <w:b/>
           <w:bCs/>
           <w:color w:val="002060"/>
@@ -1935,6 +1983,7 @@
       </w:r>
       <w:r>
         <w:rPr>
+          <w:rFonts w:ascii="Calibri" w:hAnsi="Calibri" w:cs="Calibri"/>
           <w:b/>
           <w:bCs/>
           <w:color w:val="002060"/>
@@ -1943,6 +1992,7 @@
       </w:r>
       <w:r>
         <w:rPr>
+          <w:rFonts w:ascii="Calibri" w:hAnsi="Calibri" w:cs="Calibri"/>
           <w:b/>
           <w:bCs/>
           <w:color w:val="002060"/>
@@ -1951,6 +2001,7 @@
       </w:r>
       <w:r>
         <w:rPr>
+          <w:rFonts w:ascii="Calibri" w:hAnsi="Calibri" w:cs="Calibri"/>
           <w:b/>
           <w:bCs/>
           <w:color w:val="002060"/>
@@ -1959,6 +2010,7 @@
       </w:r>
       <w:r>
         <w:rPr>
+          <w:rFonts w:ascii="Calibri" w:hAnsi="Calibri" w:cs="Calibri"/>
           <w:b/>
           <w:bCs/>
           <w:color w:val="002060"/>
@@ -1967,223 +2019,217 @@
       </w:r>
       <w:r>
         <w:rPr>
+          <w:rFonts w:ascii="Calibri" w:hAnsi="Calibri" w:cs="Calibri"/>
           <w:b/>
           <w:bCs/>
           <w:color w:val="002060"/>
         </w:rPr>
-        <w:t xml:space="preserve"> High number of people </w:t>
-      </w:r>
-      <w:r>
-        <w:rPr>
+        <w:t xml:space="preserve"> High number of people also have Mental health conditions in my suburb.</w:t>
+      </w:r>
+    </w:p>
+    <w:p>
+      <w:pPr>
+        <w:pStyle w:val="Heading1"/>
+        <w:ind w:left="-5"/>
+        <w:rPr>
+          <w:rFonts w:ascii="Calibri" w:hAnsi="Calibri" w:cs="Calibri"/>
+          <w:color w:val="002060"/>
+          <w:u w:val="single"/>
+        </w:rPr>
+      </w:pPr>
+    </w:p>
+    <w:p>
+      <w:pPr>
+        <w:pStyle w:val="Heading1"/>
+        <w:ind w:left="-5"/>
+        <w:rPr>
+          <w:rFonts w:ascii="Calibri" w:hAnsi="Calibri" w:cs="Calibri"/>
+          <w:color w:val="002060"/>
+          <w:u w:val="single"/>
+        </w:rPr>
+      </w:pPr>
+      <w:r>
+        <w:rPr>
+          <w:rFonts w:ascii="Calibri" w:hAnsi="Calibri" w:cs="Calibri"/>
+          <w:color w:val="002060"/>
+          <w:u w:val="single"/>
+        </w:rPr>
+        <w:t xml:space="preserve">Part 3 – Recommendations </w:t>
+      </w:r>
+    </w:p>
+    <w:p>
+      <w:pPr>
+        <w:ind w:left="-5"/>
+        <w:rPr>
+          <w:rFonts w:ascii="Calibri" w:hAnsi="Calibri" w:cs="Calibri"/>
+          <w:color w:val="002060"/>
+        </w:rPr>
+      </w:pPr>
+      <w:r>
+        <w:rPr>
+          <w:rFonts w:ascii="Calibri" w:hAnsi="Calibri" w:cs="Calibri"/>
+          <w:color w:val="002060"/>
+        </w:rPr>
+        <w:t>What facilit</w:t>
+      </w:r>
+      <w:r>
+        <w:rPr>
+          <w:rFonts w:ascii="Calibri" w:hAnsi="Calibri" w:cs="Calibri"/>
+          <w:color w:val="002060"/>
+        </w:rPr>
+        <w:t>y</w:t>
+      </w:r>
+      <w:r>
+        <w:rPr>
+          <w:rFonts w:ascii="Calibri" w:hAnsi="Calibri" w:cs="Calibri"/>
+          <w:color w:val="002060"/>
+        </w:rPr>
+        <w:t xml:space="preserve"> are you going to recommend for </w:t>
+      </w:r>
+      <w:r>
+        <w:rPr>
+          <w:rFonts w:ascii="Calibri" w:hAnsi="Calibri" w:cs="Calibri"/>
+          <w:color w:val="002060"/>
+        </w:rPr>
+        <w:t>your</w:t>
+      </w:r>
+      <w:r>
+        <w:rPr>
+          <w:rFonts w:ascii="Calibri" w:hAnsi="Calibri" w:cs="Calibri"/>
+          <w:color w:val="002060"/>
+        </w:rPr>
+        <w:t xml:space="preserve"> suburb? How did the data you selected inform you that the suburb need</w:t>
+      </w:r>
+      <w:r>
+        <w:rPr>
+          <w:rFonts w:ascii="Calibri" w:hAnsi="Calibri" w:cs="Calibri"/>
+          <w:color w:val="002060"/>
+        </w:rPr>
+        <w:t>ed</w:t>
+      </w:r>
+      <w:r>
+        <w:rPr>
+          <w:rFonts w:ascii="Calibri" w:hAnsi="Calibri" w:cs="Calibri"/>
+          <w:color w:val="002060"/>
+        </w:rPr>
+        <w:t xml:space="preserve"> it? </w:t>
+      </w:r>
+    </w:p>
+    <w:p>
+      <w:pPr>
+        <w:ind w:left="0" w:firstLine="0"/>
+        <w:rPr>
+          <w:rFonts w:ascii="Calibri" w:hAnsi="Calibri" w:cs="Calibri"/>
+          <w:color w:val="002060"/>
+        </w:rPr>
+      </w:pPr>
+    </w:p>
+    <w:p>
+      <w:pPr>
+        <w:rPr>
+          <w:rFonts w:ascii="Calibri" w:hAnsi="Calibri" w:cs="Calibri"/>
           <w:b/>
           <w:bCs/>
           <w:color w:val="002060"/>
         </w:rPr>
-        <w:t>also have</w:t>
-      </w:r>
-      <w:r>
-        <w:rPr>
+      </w:pPr>
+      <w:r>
+        <w:rPr>
+          <w:rFonts w:ascii="Calibri" w:hAnsi="Calibri" w:cs="Calibri"/>
           <w:b/>
           <w:bCs/>
           <w:color w:val="002060"/>
         </w:rPr>
-        <w:t xml:space="preserve"> Mental health conditions in my suburb.</w:t>
-      </w:r>
+        <w:t xml:space="preserve">I am suggesting a movie theatre, there are a high number of younger people and they don’t have access to a movie theatre. The closest theatre is in </w:t>
+      </w:r>
+      <w:r>
+        <w:rPr>
+          <w:rFonts w:ascii="Calibri" w:hAnsi="Calibri" w:cs="Calibri"/>
+          <w:b/>
+          <w:bCs/>
+          <w:color w:val="002060"/>
+        </w:rPr>
+        <w:t>Currambine</w:t>
+      </w:r>
+      <w:r>
+        <w:rPr>
+          <w:rFonts w:ascii="Calibri" w:hAnsi="Calibri" w:cs="Calibri"/>
+          <w:b/>
+          <w:bCs/>
+          <w:color w:val="002060"/>
+        </w:rPr>
+        <w:t xml:space="preserve"> which is a 30 minute drive.</w:t>
+      </w:r>
+    </w:p>
+    <w:p>
+      <w:pPr>
+        <w:rPr>
+          <w:rFonts w:ascii="Calibri" w:hAnsi="Calibri" w:cs="Calibri"/>
+          <w:color w:val="002060"/>
+        </w:rPr>
+      </w:pPr>
+    </w:p>
+    <w:p>
+      <w:pPr>
+        <w:rPr>
+          <w:rFonts w:ascii="Calibri" w:hAnsi="Calibri" w:cs="Calibri"/>
+          <w:color w:val="002060"/>
+        </w:rPr>
+      </w:pPr>
+    </w:p>
+    <w:p>
+      <w:pPr>
+        <w:rPr>
+          <w:rFonts w:ascii="Calibri" w:hAnsi="Calibri" w:cs="Calibri"/>
+          <w:color w:val="002060"/>
+        </w:rPr>
+      </w:pPr>
+    </w:p>
+    <w:p>
+      <w:pPr>
+        <w:rPr>
+          <w:rFonts w:ascii="Calibri" w:hAnsi="Calibri" w:cs="Calibri"/>
+          <w:color w:val="002060"/>
+        </w:rPr>
+      </w:pPr>
+    </w:p>
+    <w:p>
+      <w:pPr>
+        <w:rPr>
+          <w:rFonts w:ascii="Calibri" w:hAnsi="Calibri" w:cs="Calibri"/>
+          <w:color w:val="002060"/>
+        </w:rPr>
+      </w:pPr>
+    </w:p>
+    <w:p>
+      <w:pPr>
+        <w:rPr>
+          <w:rFonts w:ascii="Calibri" w:hAnsi="Calibri" w:cs="Calibri"/>
+          <w:color w:val="002060"/>
+        </w:rPr>
+      </w:pPr>
+    </w:p>
+    <w:p>
+      <w:pPr>
+        <w:rPr>
+          <w:rFonts w:ascii="Calibri" w:hAnsi="Calibri" w:cs="Calibri"/>
+          <w:color w:val="002060"/>
+        </w:rPr>
+      </w:pPr>
     </w:p>
     <w:p>
       <w:pPr>
         <w:pStyle w:val="Heading1"/>
         <w:ind w:left="-5"/>
         <w:rPr>
+          <w:rFonts w:ascii="Calibri" w:hAnsi="Calibri" w:cs="Calibri"/>
           <w:color w:val="002060"/>
           <w:u w:val="single"/>
         </w:rPr>
       </w:pPr>
-    </w:p>
-    <w:p>
-      <w:pPr>
-        <w:pStyle w:val="Heading1"/>
-        <w:ind w:left="-5"/>
-        <w:rPr>
-          <w:color w:val="002060"/>
-          <w:u w:val="single"/>
-        </w:rPr>
-      </w:pPr>
-      <w:r>
-        <w:rPr>
-          <w:color w:val="002060"/>
-          <w:u w:val="single"/>
-        </w:rPr>
-        <w:t xml:space="preserve">Part 3 – Recommendations </w:t>
-      </w:r>
-    </w:p>
-    <w:p>
-      <w:pPr>
-        <w:ind w:left="-5"/>
-        <w:rPr>
-          <w:color w:val="002060"/>
-        </w:rPr>
-      </w:pPr>
-      <w:r>
-        <w:rPr>
-          <w:color w:val="002060"/>
-        </w:rPr>
-        <w:t>What facilit</w:t>
-      </w:r>
-      <w:r>
-        <w:rPr>
-          <w:color w:val="002060"/>
-        </w:rPr>
-        <w:t>y</w:t>
-      </w:r>
-      <w:r>
-        <w:rPr>
-          <w:color w:val="002060"/>
-        </w:rPr>
-        <w:t xml:space="preserve"> are you going to recommend for </w:t>
-      </w:r>
-      <w:r>
-        <w:rPr>
-          <w:color w:val="002060"/>
-        </w:rPr>
-        <w:t>your</w:t>
-      </w:r>
-      <w:r>
-        <w:rPr>
-          <w:color w:val="002060"/>
-        </w:rPr>
-        <w:t xml:space="preserve"> suburb? How did the data you selected inform you that the suburb need</w:t>
-      </w:r>
-      <w:r>
-        <w:rPr>
-          <w:color w:val="002060"/>
-        </w:rPr>
-        <w:t>ed</w:t>
-      </w:r>
-      <w:r>
-        <w:rPr>
-          <w:color w:val="002060"/>
-        </w:rPr>
-        <w:t xml:space="preserve"> it? </w:t>
-      </w:r>
-    </w:p>
-    <w:p>
-      <w:pPr>
-        <w:ind w:left="0" w:firstLine="0"/>
-        <w:rPr>
-          <w:color w:val="002060"/>
-        </w:rPr>
-      </w:pPr>
-    </w:p>
-    <w:p>
-      <w:pPr>
-        <w:rPr>
-          <w:b/>
-          <w:bCs/>
-          <w:color w:val="002060"/>
-        </w:rPr>
-      </w:pPr>
-      <w:r>
-        <w:rPr>
-          <w:b/>
-          <w:bCs/>
-          <w:color w:val="002060"/>
-        </w:rPr>
-        <w:t xml:space="preserve">I am suggesting a </w:t>
-      </w:r>
-      <w:r>
-        <w:rPr>
-          <w:b/>
-          <w:bCs/>
-          <w:color w:val="002060"/>
-        </w:rPr>
-        <w:t xml:space="preserve">movie </w:t>
-      </w:r>
-      <w:r>
-        <w:rPr>
-          <w:b/>
-          <w:bCs/>
-          <w:color w:val="002060"/>
-        </w:rPr>
-        <w:t xml:space="preserve">theatre, there are a high number of younger people and they don’t have access to a movie theatre. The closest theatre is in </w:t>
-      </w:r>
-      <w:r>
-        <w:rPr>
-          <w:b/>
-          <w:bCs/>
-          <w:color w:val="002060"/>
-        </w:rPr>
-        <w:t>Currambine</w:t>
-      </w:r>
-      <w:r>
-        <w:rPr>
-          <w:b/>
-          <w:bCs/>
-          <w:color w:val="002060"/>
-        </w:rPr>
-        <w:t xml:space="preserve"> which is a 30 minute drive.</w:t>
-      </w:r>
-    </w:p>
-    <w:p>
-      <w:pPr>
-        <w:rPr>
-          <w:color w:val="002060"/>
-        </w:rPr>
-      </w:pPr>
-    </w:p>
-    <w:p>
-      <w:pPr>
-        <w:rPr>
-          <w:color w:val="002060"/>
-        </w:rPr>
-      </w:pPr>
-    </w:p>
-    <w:p>
-      <w:pPr>
-        <w:rPr>
-          <w:color w:val="002060"/>
-        </w:rPr>
-      </w:pPr>
-    </w:p>
-    <w:p>
-      <w:pPr>
-        <w:rPr>
-          <w:color w:val="002060"/>
-        </w:rPr>
-      </w:pPr>
-    </w:p>
-    <w:p>
-      <w:pPr>
-        <w:rPr>
-          <w:color w:val="002060"/>
-        </w:rPr>
-      </w:pPr>
-    </w:p>
-    <w:p>
-      <w:pPr>
-        <w:rPr>
-          <w:color w:val="002060"/>
-        </w:rPr>
-      </w:pPr>
-    </w:p>
-    <w:p>
-      <w:pPr>
-        <w:rPr>
-          <w:color w:val="002060"/>
-        </w:rPr>
-      </w:pPr>
-    </w:p>
-    <w:p>
-      <w:pPr>
-        <w:pStyle w:val="Heading1"/>
-        <w:ind w:left="-5"/>
-        <w:rPr>
-          <w:color w:val="002060"/>
-          <w:u w:val="single"/>
-        </w:rPr>
-      </w:pPr>
-      <w:r>
-        <w:rPr>
+      <w:r>
+        <w:rPr>
+          <w:rFonts w:ascii="Calibri" w:hAnsi="Calibri" w:cs="Calibri"/>
           <w:color w:val="002060"/>
           <w:u w:val="single"/>
         </w:rPr>
@@ -2198,11 +2244,13 @@
           <w:numId w:val="4"/>
         </w:numPr>
         <w:rPr>
-          <w:color w:val="002060"/>
-        </w:rPr>
-      </w:pPr>
-      <w:r>
-        <w:rPr>
+          <w:rFonts w:ascii="Calibri" w:hAnsi="Calibri" w:cs="Calibri"/>
+          <w:color w:val="002060"/>
+        </w:rPr>
+      </w:pPr>
+      <w:r>
+        <w:rPr>
+          <w:rFonts w:ascii="Calibri" w:hAnsi="Calibri" w:cs="Calibri"/>
           <w:color w:val="002060"/>
         </w:rPr>
         <w:t xml:space="preserve">What are the different types of sample methods that you could use? What are the pros and cons of each method? Give an example of how you could apply this sample method. </w:t>
@@ -2212,6 +2260,7 @@
       <w:pPr>
         <w:ind w:left="0" w:firstLine="0"/>
         <w:rPr>
+          <w:rFonts w:ascii="Calibri" w:hAnsi="Calibri" w:cs="Calibri"/>
           <w:b/>
           <w:bCs/>
           <w:color w:val="002060"/>
@@ -2223,17 +2272,20 @@
       <w:pPr>
         <w:pStyle w:val="Heading2"/>
         <w:rPr>
+          <w:rFonts w:ascii="Calibri" w:hAnsi="Calibri" w:cs="Calibri"/>
           <w:u w:val="single"/>
         </w:rPr>
       </w:pPr>
       <w:r>
         <w:rPr>
+          <w:rFonts w:ascii="Calibri" w:hAnsi="Calibri" w:cs="Calibri"/>
           <w:u w:val="single"/>
         </w:rPr>
         <w:t>Samples</w:t>
       </w:r>
       <w:r>
         <w:rPr>
+          <w:rFonts w:ascii="Calibri" w:hAnsi="Calibri" w:cs="Calibri"/>
           <w:u w:val="single"/>
         </w:rPr>
         <w:t xml:space="preserve"> – Less time taken, less accurate, costs are low</w:t>
@@ -2243,104 +2295,156 @@
       <w:pPr>
         <w:ind w:left="0" w:firstLine="0"/>
         <w:rPr>
-          <w:color w:val="002060"/>
-        </w:rPr>
-      </w:pPr>
-      <w:r>
-        <w:rPr>
+          <w:rFonts w:ascii="Calibri" w:hAnsi="Calibri" w:cs="Calibri"/>
+          <w:color w:val="002060"/>
+        </w:rPr>
+      </w:pPr>
+      <w:r>
+        <w:rPr>
+          <w:rFonts w:ascii="Calibri" w:hAnsi="Calibri" w:cs="Calibri"/>
           <w:color w:val="002060"/>
         </w:rPr>
         <w:t xml:space="preserve">Random Samples: </w:t>
       </w:r>
       <w:r>
         <w:rPr>
+          <w:rFonts w:ascii="Calibri" w:hAnsi="Calibri" w:cs="Calibri"/>
           <w:color w:val="002060"/>
         </w:rPr>
         <w:t>Surveying a random number</w:t>
       </w:r>
       <w:r>
         <w:rPr>
+          <w:rFonts w:ascii="Calibri" w:hAnsi="Calibri" w:cs="Calibri"/>
           <w:color w:val="002060"/>
         </w:rPr>
         <w:t xml:space="preserve"> </w:t>
       </w:r>
       <w:r>
         <w:rPr>
+          <w:rFonts w:ascii="Calibri" w:hAnsi="Calibri" w:cs="Calibri"/>
           <w:color w:val="002060"/>
         </w:rPr>
         <w:t>–</w:t>
       </w:r>
       <w:r>
         <w:rPr>
+          <w:rFonts w:ascii="Calibri" w:hAnsi="Calibri" w:cs="Calibri"/>
           <w:color w:val="002060"/>
         </w:rPr>
         <w:t xml:space="preserve"> </w:t>
       </w:r>
       <w:r>
         <w:rPr>
+          <w:rFonts w:ascii="Calibri" w:hAnsi="Calibri" w:cs="Calibri"/>
           <w:color w:val="002060"/>
         </w:rPr>
         <w:t>pros</w:t>
       </w:r>
       <w:r>
         <w:rPr>
+          <w:rFonts w:ascii="Calibri" w:hAnsi="Calibri" w:cs="Calibri"/>
           <w:color w:val="002060"/>
         </w:rPr>
         <w:t xml:space="preserve"> = </w:t>
       </w:r>
       <w:r>
         <w:rPr>
+          <w:rFonts w:ascii="Calibri" w:hAnsi="Calibri" w:cs="Calibri"/>
           <w:color w:val="002060"/>
         </w:rPr>
         <w:t xml:space="preserve">simplicity </w:t>
       </w:r>
       <w:r>
         <w:rPr>
+          <w:rFonts w:ascii="Calibri" w:hAnsi="Calibri" w:cs="Calibri"/>
           <w:color w:val="002060"/>
         </w:rPr>
         <w:t>and</w:t>
       </w:r>
       <w:r>
         <w:rPr>
+          <w:rFonts w:ascii="Calibri" w:hAnsi="Calibri" w:cs="Calibri"/>
           <w:color w:val="002060"/>
         </w:rPr>
         <w:t xml:space="preserve"> not being bias</w:t>
       </w:r>
       <w:r>
         <w:rPr>
+          <w:rFonts w:ascii="Calibri" w:hAnsi="Calibri" w:cs="Calibri"/>
           <w:color w:val="002060"/>
         </w:rPr>
         <w:t xml:space="preserve">, cons = </w:t>
       </w:r>
       <w:r>
         <w:rPr>
+          <w:rFonts w:ascii="Calibri" w:hAnsi="Calibri" w:cs="Calibri"/>
           <w:color w:val="002060"/>
         </w:rPr>
         <w:t xml:space="preserve"> </w:t>
       </w:r>
       <w:r>
         <w:rPr>
+          <w:rFonts w:ascii="Calibri" w:hAnsi="Calibri" w:cs="Calibri"/>
           <w:color w:val="002060"/>
         </w:rPr>
         <w:t>time needed to gather the full list of a specific population</w:t>
       </w:r>
       <w:r>
         <w:rPr>
+          <w:rFonts w:ascii="Calibri" w:hAnsi="Calibri" w:cs="Calibri"/>
           <w:color w:val="002060"/>
         </w:rPr>
         <w:t>.</w:t>
       </w:r>
       <w:r>
         <w:rPr>
+          <w:rFonts w:ascii="Calibri" w:hAnsi="Calibri" w:cs="Calibri"/>
           <w:color w:val="002060"/>
         </w:rPr>
         <w:t xml:space="preserve"> E.g. </w:t>
       </w:r>
+      <w:r>
+        <w:rPr>
+          <w:rFonts w:ascii="Calibri" w:hAnsi="Calibri" w:cs="Calibri"/>
+          <w:color w:val="002060"/>
+        </w:rPr>
+        <w:t>T</w:t>
+      </w:r>
+      <w:r>
+        <w:rPr>
+          <w:rFonts w:ascii="Calibri" w:hAnsi="Calibri" w:cs="Calibri"/>
+          <w:color w:val="002060"/>
+        </w:rPr>
+        <w:t xml:space="preserve">eams for a game are chosen by putting everyone's name into a </w:t>
+      </w:r>
+      <w:r>
+        <w:rPr>
+          <w:rFonts w:ascii="Calibri" w:hAnsi="Calibri" w:cs="Calibri"/>
+          <w:color w:val="002060"/>
+        </w:rPr>
+        <w:t>hat</w:t>
+      </w:r>
+      <w:r>
+        <w:rPr>
+          <w:rFonts w:ascii="Calibri" w:hAnsi="Calibri" w:cs="Calibri"/>
+          <w:color w:val="002060"/>
+        </w:rPr>
+        <w:t>, and then choosing the names at random for each team</w:t>
+      </w:r>
+      <w:r>
+        <w:rPr>
+          <w:rFonts w:ascii="Calibri" w:hAnsi="Calibri" w:cs="Calibri"/>
+          <w:color w:val="002060"/>
+        </w:rPr>
+        <w:t>s.</w:t>
+      </w:r>
     </w:p>
     <w:p>
       <w:pPr>
         <w:ind w:left="0" w:firstLine="0"/>
         <w:rPr>
+          <w:rFonts w:ascii="Calibri" w:hAnsi="Calibri" w:cs="Calibri"/>
           <w:color w:val="002060"/>
         </w:rPr>
       </w:pPr>
@@ -2349,38 +2453,129 @@
       <w:pPr>
         <w:ind w:left="0" w:firstLine="0"/>
         <w:rPr>
-          <w:color w:val="002060"/>
-        </w:rPr>
-      </w:pPr>
-      <w:r>
-        <w:rPr>
+          <w:rFonts w:ascii="Calibri" w:hAnsi="Calibri" w:cs="Calibri"/>
+          <w:color w:val="002060"/>
+        </w:rPr>
+      </w:pPr>
+      <w:r>
+        <w:rPr>
+          <w:rFonts w:ascii="Calibri" w:hAnsi="Calibri" w:cs="Calibri"/>
           <w:color w:val="002060"/>
         </w:rPr>
         <w:t>Systematic Samples:</w:t>
       </w:r>
       <w:r>
         <w:rPr>
+          <w:rFonts w:ascii="Calibri" w:hAnsi="Calibri" w:cs="Calibri"/>
           <w:color w:val="002060"/>
         </w:rPr>
         <w:t xml:space="preserve"> </w:t>
       </w:r>
       <w:r>
         <w:rPr>
+          <w:rFonts w:ascii="Calibri" w:hAnsi="Calibri" w:cs="Calibri"/>
           <w:color w:val="002060"/>
         </w:rPr>
         <w:t>Selecting an individual at fired intervals</w:t>
       </w:r>
       <w:r>
         <w:rPr>
-          <w:color w:val="002060"/>
-        </w:rPr>
-        <w:t xml:space="preserve"> - </w:t>
+          <w:rFonts w:ascii="Calibri" w:hAnsi="Calibri" w:cs="Calibri"/>
+          <w:color w:val="002060"/>
+        </w:rPr>
+        <w:t xml:space="preserve"> </w:t>
+      </w:r>
+      <w:r>
+        <w:rPr>
+          <w:rFonts w:ascii="Calibri" w:hAnsi="Calibri" w:cs="Calibri"/>
+          <w:color w:val="002060"/>
+        </w:rPr>
+        <w:t>–</w:t>
+      </w:r>
+      <w:r>
+        <w:rPr>
+          <w:rFonts w:ascii="Calibri" w:hAnsi="Calibri" w:cs="Calibri"/>
+          <w:color w:val="002060"/>
+        </w:rPr>
+        <w:t xml:space="preserve"> </w:t>
+      </w:r>
+      <w:r>
+        <w:rPr>
+          <w:rFonts w:ascii="Calibri" w:hAnsi="Calibri" w:cs="Calibri"/>
+          <w:color w:val="002060"/>
+        </w:rPr>
+        <w:t xml:space="preserve">pros = </w:t>
+      </w:r>
+      <w:r>
+        <w:rPr>
+          <w:rFonts w:ascii="Calibri" w:hAnsi="Calibri" w:cs="Calibri"/>
+          <w:color w:val="002060"/>
+        </w:rPr>
+        <w:t>Simplicity</w:t>
+      </w:r>
+      <w:r>
+        <w:rPr>
+          <w:rFonts w:ascii="Calibri" w:hAnsi="Calibri" w:cs="Calibri"/>
+          <w:color w:val="002060"/>
+        </w:rPr>
+        <w:t>, cons = Bias</w:t>
+      </w:r>
+      <w:r>
+        <w:rPr>
+          <w:rFonts w:ascii="Calibri" w:hAnsi="Calibri" w:cs="Calibri"/>
+          <w:color w:val="002060"/>
+        </w:rPr>
+        <w:t>ed sampling</w:t>
+      </w:r>
+      <w:r>
+        <w:rPr>
+          <w:rFonts w:ascii="Calibri" w:hAnsi="Calibri" w:cs="Calibri"/>
+          <w:color w:val="002060"/>
+        </w:rPr>
+        <w:t xml:space="preserve">. E.g. </w:t>
+      </w:r>
+      <w:r>
+        <w:rPr>
+          <w:rFonts w:ascii="Calibri" w:hAnsi="Calibri" w:cs="Calibri"/>
+          <w:color w:val="002060"/>
+        </w:rPr>
+        <w:t>Surveying every 10</w:t>
+      </w:r>
+      <w:r>
+        <w:rPr>
+          <w:rFonts w:ascii="Calibri" w:hAnsi="Calibri" w:cs="Calibri"/>
+          <w:color w:val="002060"/>
+          <w:vertAlign w:val="superscript"/>
+        </w:rPr>
+        <w:t>th</w:t>
+      </w:r>
+      <w:r>
+        <w:rPr>
+          <w:rFonts w:ascii="Calibri" w:hAnsi="Calibri" w:cs="Calibri"/>
+          <w:color w:val="002060"/>
+        </w:rPr>
+        <w:t xml:space="preserve"> person walking </w:t>
+      </w:r>
+      <w:r>
+        <w:rPr>
+          <w:rFonts w:ascii="Calibri" w:hAnsi="Calibri" w:cs="Calibri"/>
+          <w:color w:val="002060"/>
+        </w:rPr>
+        <w:t>in front</w:t>
+      </w:r>
+      <w:r>
+        <w:rPr>
+          <w:rFonts w:ascii="Calibri" w:hAnsi="Calibri" w:cs="Calibri"/>
+          <w:color w:val="002060"/>
+        </w:rPr>
+        <w:t xml:space="preserve"> of Coles.</w:t>
       </w:r>
     </w:p>
     <w:p>
       <w:pPr>
         <w:ind w:left="0" w:firstLine="0"/>
         <w:rPr>
+          <w:rFonts w:ascii="Calibri" w:hAnsi="Calibri" w:cs="Calibri"/>
           <w:color w:val="002060"/>
         </w:rPr>
       </w:pPr>
@@ -2389,38 +2584,144 @@
       <w:pPr>
         <w:ind w:left="0" w:firstLine="0"/>
         <w:rPr>
-          <w:color w:val="002060"/>
-        </w:rPr>
-      </w:pPr>
-      <w:r>
-        <w:rPr>
+          <w:rFonts w:ascii="Calibri" w:hAnsi="Calibri" w:cs="Calibri"/>
+          <w:color w:val="002060"/>
+        </w:rPr>
+      </w:pPr>
+    </w:p>
+    <w:p>
+      <w:pPr>
+        <w:ind w:left="0" w:firstLine="0"/>
+        <w:rPr>
+          <w:rFonts w:ascii="Calibri" w:hAnsi="Calibri" w:cs="Calibri"/>
+          <w:color w:val="002060"/>
+        </w:rPr>
+      </w:pPr>
+      <w:r>
+        <w:rPr>
+          <w:rFonts w:ascii="Calibri" w:hAnsi="Calibri" w:cs="Calibri"/>
           <w:color w:val="002060"/>
         </w:rPr>
         <w:t>Stratified</w:t>
       </w:r>
       <w:r>
         <w:rPr>
+          <w:rFonts w:ascii="Calibri" w:hAnsi="Calibri" w:cs="Calibri"/>
           <w:color w:val="002060"/>
         </w:rPr>
         <w:t xml:space="preserve"> Samples:</w:t>
       </w:r>
       <w:r>
         <w:rPr>
+          <w:rFonts w:ascii="Calibri" w:hAnsi="Calibri" w:cs="Calibri"/>
           <w:color w:val="002060"/>
         </w:rPr>
         <w:t xml:space="preserve"> Dividing the population into categories and taking a random sample</w:t>
       </w:r>
       <w:r>
         <w:rPr>
-          <w:color w:val="002060"/>
-        </w:rPr>
-        <w:t xml:space="preserve"> - </w:t>
+          <w:rFonts w:ascii="Calibri" w:hAnsi="Calibri" w:cs="Calibri"/>
+          <w:color w:val="002060"/>
+        </w:rPr>
+        <w:t xml:space="preserve"> </w:t>
+      </w:r>
+      <w:r>
+        <w:rPr>
+          <w:rFonts w:ascii="Calibri" w:hAnsi="Calibri" w:cs="Calibri"/>
+          <w:color w:val="002060"/>
+        </w:rPr>
+        <w:t>–</w:t>
+      </w:r>
+      <w:r>
+        <w:rPr>
+          <w:rFonts w:ascii="Calibri" w:hAnsi="Calibri" w:cs="Calibri"/>
+          <w:color w:val="002060"/>
+        </w:rPr>
+        <w:t xml:space="preserve"> </w:t>
+      </w:r>
+      <w:r>
+        <w:rPr>
+          <w:rFonts w:ascii="Calibri" w:hAnsi="Calibri" w:cs="Calibri"/>
+          <w:color w:val="002060"/>
+        </w:rPr>
+        <w:t>pros = collects</w:t>
+      </w:r>
+      <w:r>
+        <w:rPr>
+          <w:rFonts w:ascii="Calibri" w:hAnsi="Calibri" w:cs="Calibri"/>
+          <w:color w:val="002060"/>
+        </w:rPr>
+        <w:t xml:space="preserve"> key population </w:t>
+      </w:r>
+      <w:r>
+        <w:rPr>
+          <w:rFonts w:ascii="Calibri" w:hAnsi="Calibri" w:cs="Calibri"/>
+          <w:color w:val="002060"/>
+        </w:rPr>
+        <w:t xml:space="preserve">traits, cons = </w:t>
+      </w:r>
+      <w:r>
+        <w:rPr>
+          <w:rFonts w:ascii="Calibri" w:hAnsi="Calibri" w:cs="Calibri"/>
+          <w:color w:val="002060"/>
+        </w:rPr>
+        <w:t>selecting the</w:t>
+      </w:r>
+      <w:r>
+        <w:rPr>
+          <w:rFonts w:ascii="Calibri" w:hAnsi="Calibri" w:cs="Calibri"/>
+          <w:color w:val="002060"/>
+        </w:rPr>
+        <w:t xml:space="preserve"> appropriate </w:t>
+      </w:r>
+      <w:r>
+        <w:rPr>
+          <w:rFonts w:ascii="Calibri" w:hAnsi="Calibri" w:cs="Calibri"/>
+          <w:color w:val="002060"/>
+        </w:rPr>
+        <w:t>sections</w:t>
+      </w:r>
+      <w:r>
+        <w:rPr>
+          <w:rFonts w:ascii="Calibri" w:hAnsi="Calibri" w:cs="Calibri"/>
+          <w:color w:val="002060"/>
+        </w:rPr>
+        <w:t xml:space="preserve"> for a sample </w:t>
+      </w:r>
+      <w:r>
+        <w:rPr>
+          <w:rFonts w:ascii="Calibri" w:hAnsi="Calibri" w:cs="Calibri"/>
+          <w:color w:val="002060"/>
+        </w:rPr>
+        <w:t>can</w:t>
+      </w:r>
+      <w:r>
+        <w:rPr>
+          <w:rFonts w:ascii="Calibri" w:hAnsi="Calibri" w:cs="Calibri"/>
+          <w:color w:val="002060"/>
+        </w:rPr>
+        <w:t xml:space="preserve"> be difficult.</w:t>
+      </w:r>
+      <w:r>
+        <w:rPr>
+          <w:rFonts w:ascii="Calibri" w:hAnsi="Calibri" w:cs="Calibri"/>
+          <w:color w:val="002060"/>
+        </w:rPr>
+        <w:t xml:space="preserve"> E.g. </w:t>
+      </w:r>
+      <w:r>
+        <w:rPr>
+          <w:rFonts w:ascii="Calibri" w:hAnsi="Calibri" w:cs="Calibri"/>
+          <w:color w:val="002060"/>
+        </w:rPr>
+        <w:t>Dividing a populations in age groups and surveying a specific age group.</w:t>
       </w:r>
     </w:p>
     <w:p>
       <w:pPr>
         <w:ind w:left="0" w:firstLine="0"/>
         <w:rPr>
+          <w:rFonts w:ascii="Calibri" w:hAnsi="Calibri" w:cs="Calibri"/>
           <w:color w:val="002060"/>
         </w:rPr>
       </w:pPr>
@@ -2429,6 +2730,7 @@
       <w:pPr>
         <w:ind w:left="-5"/>
         <w:rPr>
+          <w:rFonts w:ascii="Calibri" w:hAnsi="Calibri" w:cs="Calibri"/>
           <w:color w:val="002060"/>
         </w:rPr>
       </w:pPr>
@@ -2441,11 +2743,13 @@
           <w:numId w:val="4"/>
         </w:numPr>
         <w:rPr>
-          <w:color w:val="002060"/>
-        </w:rPr>
-      </w:pPr>
-      <w:r>
-        <w:rPr>
+          <w:rFonts w:ascii="Calibri" w:hAnsi="Calibri" w:cs="Calibri"/>
+          <w:color w:val="002060"/>
+        </w:rPr>
+      </w:pPr>
+      <w:r>
+        <w:rPr>
+          <w:rFonts w:ascii="Calibri" w:hAnsi="Calibri" w:cs="Calibri"/>
           <w:color w:val="002060"/>
         </w:rPr>
         <w:t xml:space="preserve">Will you conduct a census or sample to get feedback? Explain. </w:t>
@@ -2455,6 +2759,7 @@
       <w:pPr>
         <w:ind w:left="0" w:firstLine="0"/>
         <w:rPr>
+          <w:rFonts w:ascii="Calibri" w:hAnsi="Calibri" w:cs="Calibri"/>
           <w:b/>
           <w:bCs/>
           <w:color w:val="002060"/>
@@ -2462,33 +2767,37 @@
       </w:pPr>
       <w:r>
         <w:rPr>
+          <w:rFonts w:ascii="Calibri" w:hAnsi="Calibri" w:cs="Calibri"/>
           <w:b/>
           <w:bCs/>
           <w:color w:val="002060"/>
         </w:rPr>
-        <w:t>I am going to use a census</w:t>
-      </w:r>
-      <w:r>
-        <w:rPr>
+        <w:t xml:space="preserve">I am going to use a </w:t>
+      </w:r>
+      <w:r>
+        <w:rPr>
+          <w:rFonts w:ascii="Calibri" w:hAnsi="Calibri" w:cs="Calibri"/>
           <w:b/>
           <w:bCs/>
           <w:color w:val="002060"/>
         </w:rPr>
-        <w:t xml:space="preserve">, because </w:t>
-      </w:r>
-      <w:r>
-        <w:rPr>
+        <w:t>sample</w:t>
+      </w:r>
+      <w:r>
+        <w:rPr>
+          <w:rFonts w:ascii="Calibri" w:hAnsi="Calibri" w:cs="Calibri"/>
           <w:b/>
           <w:bCs/>
           <w:color w:val="002060"/>
         </w:rPr>
-        <w:t>…</w:t>
+        <w:t xml:space="preserve"> to get feedback. Because my idea is coming from the fact that they are many young people in Yanchep, I am going to use a sample to get feedback from young people.</w:t>
       </w:r>
     </w:p>
     <w:p>
       <w:pPr>
         <w:ind w:left="0" w:firstLine="0"/>
         <w:rPr>
+          <w:rFonts w:ascii="Calibri" w:hAnsi="Calibri" w:cs="Calibri"/>
           <w:color w:val="002060"/>
         </w:rPr>
       </w:pPr>
@@ -2501,11 +2810,13 @@
           <w:numId w:val="4"/>
         </w:numPr>
         <w:rPr>
-          <w:color w:val="002060"/>
-        </w:rPr>
-      </w:pPr>
-      <w:r>
-        <w:rPr>
+          <w:rFonts w:ascii="Calibri" w:hAnsi="Calibri" w:cs="Calibri"/>
+          <w:color w:val="002060"/>
+        </w:rPr>
+      </w:pPr>
+      <w:r>
+        <w:rPr>
+          <w:rFonts w:ascii="Calibri" w:hAnsi="Calibri" w:cs="Calibri"/>
           <w:color w:val="002060"/>
         </w:rPr>
         <w:t xml:space="preserve">Who is your target population for sampling? </w:t>
@@ -2514,22 +2825,29 @@
     <w:p>
       <w:pPr>
         <w:rPr>
-          <w:color w:val="002060"/>
-        </w:rPr>
-      </w:pPr>
-    </w:p>
-    <w:p>
-      <w:pPr>
-        <w:rPr>
-          <w:color w:val="002060"/>
-        </w:rPr>
-      </w:pPr>
-      <w:r>
-        <w:rPr>
-          <w:color w:val="002060"/>
-        </w:rPr>
-        <w:t>…</w:t>
-      </w:r>
+          <w:rFonts w:ascii="Calibri" w:hAnsi="Calibri" w:cs="Calibri"/>
+          <w:b/>
+          <w:bCs/>
+          <w:color w:val="002060"/>
+        </w:rPr>
+      </w:pPr>
+      <w:r>
+        <w:rPr>
+          <w:rFonts w:ascii="Calibri" w:hAnsi="Calibri" w:cs="Calibri"/>
+          <w:b/>
+          <w:bCs/>
+          <w:color w:val="002060"/>
+        </w:rPr>
+        <w:t xml:space="preserve">Primary – High school students </w:t>
+      </w:r>
+    </w:p>
+    <w:p>
+      <w:pPr>
+        <w:rPr>
+          <w:rFonts w:ascii="Calibri" w:hAnsi="Calibri" w:cs="Calibri"/>
+          <w:color w:val="002060"/>
+        </w:rPr>
+      </w:pPr>
     </w:p>
     <w:p>
       <w:pPr>
@@ -2539,11 +2857,13 @@
           <w:numId w:val="4"/>
         </w:numPr>
         <w:rPr>
-          <w:color w:val="002060"/>
-        </w:rPr>
-      </w:pPr>
-      <w:r>
-        <w:rPr>
+          <w:rFonts w:ascii="Calibri" w:hAnsi="Calibri" w:cs="Calibri"/>
+          <w:color w:val="002060"/>
+        </w:rPr>
+      </w:pPr>
+      <w:r>
+        <w:rPr>
+          <w:rFonts w:ascii="Calibri" w:hAnsi="Calibri" w:cs="Calibri"/>
           <w:color w:val="002060"/>
         </w:rPr>
         <w:t xml:space="preserve">Which method will you use to get feedback on your facilities proposal? Explain </w:t>
@@ -2552,19 +2872,26 @@
     <w:p>
       <w:pPr>
         <w:rPr>
-          <w:color w:val="002060"/>
-        </w:rPr>
-      </w:pPr>
-      <w:r>
-        <w:rPr>
-          <w:color w:val="002060"/>
-        </w:rPr>
-        <w:t>…</w:t>
-      </w:r>
-    </w:p>
-    <w:p>
-      <w:pPr>
-        <w:rPr>
+          <w:rFonts w:ascii="Calibri" w:hAnsi="Calibri" w:cs="Calibri"/>
+          <w:b/>
+          <w:bCs/>
+          <w:color w:val="002060"/>
+        </w:rPr>
+      </w:pPr>
+      <w:r>
+        <w:rPr>
+          <w:rFonts w:ascii="Calibri" w:hAnsi="Calibri" w:cs="Calibri"/>
+          <w:b/>
+          <w:bCs/>
+          <w:color w:val="002060"/>
+        </w:rPr>
+        <w:t>I will use a Stratified sample to get feedback on the proposal. I have chosen this so that I can survey my target population for sampling well.</w:t>
+      </w:r>
+    </w:p>
+    <w:p>
+      <w:pPr>
+        <w:rPr>
+          <w:rFonts w:ascii="Calibri" w:hAnsi="Calibri" w:cs="Calibri"/>
           <w:color w:val="002060"/>
         </w:rPr>
       </w:pPr>
@@ -2574,12 +2901,14 @@
         <w:pStyle w:val="Heading1"/>
         <w:ind w:left="-5"/>
         <w:rPr>
+          <w:rFonts w:ascii="Calibri" w:hAnsi="Calibri" w:cs="Calibri"/>
           <w:color w:val="002060"/>
           <w:u w:val="single"/>
         </w:rPr>
       </w:pPr>
       <w:r>
         <w:rPr>
+          <w:rFonts w:ascii="Calibri" w:hAnsi="Calibri" w:cs="Calibri"/>
           <w:color w:val="002060"/>
           <w:u w:val="single"/>
         </w:rPr>
@@ -2590,11 +2919,13 @@
       <w:pPr>
         <w:ind w:left="-5"/>
         <w:rPr>
-          <w:color w:val="002060"/>
-        </w:rPr>
-      </w:pPr>
-      <w:r>
-        <w:rPr>
+          <w:rFonts w:ascii="Calibri" w:hAnsi="Calibri" w:cs="Calibri"/>
+          <w:color w:val="002060"/>
+        </w:rPr>
+      </w:pPr>
+      <w:r>
+        <w:rPr>
+          <w:rFonts w:ascii="Calibri" w:hAnsi="Calibri" w:cs="Calibri"/>
           <w:color w:val="002060"/>
         </w:rPr>
         <w:t xml:space="preserve">Write a report summarising your findings and recommendations of the census data and explain your strategy for getting community feedback on your proposal. </w:t>
@@ -2618,7 +2949,7 @@
       </w:tblGrid>
       <w:tr>
         <w:trPr>
-          <w:trHeight w:val="2033"/>
+          <w:trHeight w:val="974"/>
         </w:trPr>
         <w:tc>
           <w:tcPr>
@@ -2635,11 +2966,13 @@
               <w:spacing w:line="259" w:lineRule="auto"/>
               <w:ind w:left="0" w:right="0" w:firstLine="0"/>
               <w:rPr>
+                <w:rFonts w:ascii="Calibri" w:hAnsi="Calibri" w:cs="Calibri"/>
                 <w:color w:val="002060"/>
               </w:rPr>
             </w:pPr>
             <w:r>
               <w:rPr>
+                <w:rFonts w:ascii="Calibri" w:hAnsi="Calibri" w:cs="Calibri"/>
                 <w:b/>
                 <w:color w:val="002060"/>
               </w:rPr>
@@ -2651,11 +2984,13 @@
               <w:spacing w:line="259" w:lineRule="auto"/>
               <w:ind w:left="0" w:right="0" w:firstLine="0"/>
               <w:rPr>
+                <w:rFonts w:ascii="Calibri" w:hAnsi="Calibri" w:cs="Calibri"/>
                 <w:color w:val="002060"/>
               </w:rPr>
             </w:pPr>
             <w:r>
               <w:rPr>
+                <w:rFonts w:ascii="Calibri" w:hAnsi="Calibri" w:cs="Calibri"/>
                 <w:i/>
                 <w:color w:val="002060"/>
                 <w:sz w:val="20"/>
@@ -2676,24 +3011,136 @@
           </w:tcPr>
           <w:p>
             <w:pPr>
-              <w:spacing w:line="259" w:lineRule="auto"/>
-              <w:ind w:left="0" w:right="0" w:firstLine="0"/>
-              <w:rPr>
-                <w:color w:val="002060"/>
+              <w:rPr>
+                <w:rFonts w:ascii="Calibri" w:hAnsi="Calibri" w:cs="Calibri"/>
               </w:rPr>
             </w:pPr>
             <w:r>
               <w:rPr>
-                <w:color w:val="002060"/>
+                <w:rFonts w:ascii="Calibri" w:hAnsi="Calibri" w:cs="Calibri"/>
               </w:rPr>
               <w:t xml:space="preserve"> </w:t>
+            </w:r>
+            <w:r>
+              <w:rPr>
+                <w:rFonts w:ascii="Calibri" w:hAnsi="Calibri" w:cs="Calibri"/>
+              </w:rPr>
+              <w:t>I am creating</w:t>
+            </w:r>
+            <w:r>
+              <w:rPr>
+                <w:rFonts w:ascii="Calibri" w:hAnsi="Calibri" w:cs="Calibri"/>
+              </w:rPr>
+              <w:t xml:space="preserve"> a proposal for additional facilities in my suburb/town using data from the Census. </w:t>
+            </w:r>
+            <w:r>
+              <w:rPr>
+                <w:rFonts w:ascii="Calibri" w:hAnsi="Calibri" w:cs="Calibri"/>
+              </w:rPr>
+              <w:t xml:space="preserve">I </w:t>
+            </w:r>
+            <w:r>
+              <w:rPr>
+                <w:rFonts w:ascii="Calibri" w:hAnsi="Calibri" w:cs="Calibri"/>
+              </w:rPr>
+              <w:t xml:space="preserve">also </w:t>
+            </w:r>
+            <w:r>
+              <w:rPr>
+                <w:rFonts w:ascii="Calibri" w:hAnsi="Calibri" w:cs="Calibri"/>
+              </w:rPr>
+              <w:t>choose</w:t>
+            </w:r>
+            <w:r>
+              <w:rPr>
+                <w:rFonts w:ascii="Calibri" w:hAnsi="Calibri" w:cs="Calibri"/>
+              </w:rPr>
+              <w:t xml:space="preserve"> how I will collect feedback from my idea by </w:t>
+            </w:r>
+            <w:r>
+              <w:rPr>
+                <w:rFonts w:ascii="Calibri" w:hAnsi="Calibri" w:cs="Calibri"/>
+              </w:rPr>
+              <w:t>explaining</w:t>
+            </w:r>
+            <w:r>
+              <w:rPr>
+                <w:rFonts w:ascii="Calibri" w:hAnsi="Calibri" w:cs="Calibri"/>
+              </w:rPr>
+              <w:t xml:space="preserve"> what method</w:t>
+            </w:r>
+            <w:r>
+              <w:rPr>
+                <w:rFonts w:ascii="Calibri" w:hAnsi="Calibri" w:cs="Calibri"/>
+              </w:rPr>
+              <w:t>s</w:t>
+            </w:r>
+            <w:r>
+              <w:rPr>
+                <w:rFonts w:ascii="Calibri" w:hAnsi="Calibri" w:cs="Calibri"/>
+              </w:rPr>
+              <w:t xml:space="preserve"> </w:t>
+            </w:r>
+            <w:r>
+              <w:rPr>
+                <w:rFonts w:ascii="Calibri" w:hAnsi="Calibri" w:cs="Calibri"/>
+              </w:rPr>
+              <w:t>I will be</w:t>
+            </w:r>
+            <w:r>
+              <w:rPr>
+                <w:rFonts w:ascii="Calibri" w:hAnsi="Calibri" w:cs="Calibri"/>
+              </w:rPr>
+              <w:t xml:space="preserve"> </w:t>
+            </w:r>
+            <w:r>
+              <w:rPr>
+                <w:rFonts w:ascii="Calibri" w:hAnsi="Calibri" w:cs="Calibri"/>
+              </w:rPr>
+              <w:t>using</w:t>
+            </w:r>
+            <w:r>
+              <w:rPr>
+                <w:rFonts w:ascii="Calibri" w:hAnsi="Calibri" w:cs="Calibri"/>
+              </w:rPr>
+              <w:t xml:space="preserve"> </w:t>
+            </w:r>
+            <w:r>
+              <w:rPr>
+                <w:rFonts w:ascii="Calibri" w:hAnsi="Calibri" w:cs="Calibri"/>
+              </w:rPr>
+              <w:t xml:space="preserve">and </w:t>
+            </w:r>
+            <w:r>
+              <w:rPr>
+                <w:rFonts w:ascii="Calibri" w:hAnsi="Calibri" w:cs="Calibri"/>
+              </w:rPr>
+              <w:t>from whom I will be ask</w:t>
+            </w:r>
+            <w:r>
+              <w:rPr>
+                <w:rFonts w:ascii="Calibri" w:hAnsi="Calibri" w:cs="Calibri"/>
+              </w:rPr>
+              <w:t>ing</w:t>
+            </w:r>
+            <w:r>
+              <w:rPr>
+                <w:rFonts w:ascii="Calibri" w:hAnsi="Calibri" w:cs="Calibri"/>
+              </w:rPr>
+              <w:t xml:space="preserve"> feedback</w:t>
+            </w:r>
+            <w:r>
+              <w:rPr>
+                <w:rFonts w:ascii="Calibri" w:hAnsi="Calibri" w:cs="Calibri"/>
+              </w:rPr>
+              <w:t xml:space="preserve">. </w:t>
             </w:r>
           </w:p>
         </w:tc>
       </w:tr>
       <w:tr>
         <w:trPr>
-          <w:trHeight w:val="2036"/>
+          <w:trHeight w:val="1316"/>
         </w:trPr>
         <w:tc>
           <w:tcPr>
@@ -2710,11 +3157,13 @@
               <w:spacing w:line="259" w:lineRule="auto"/>
               <w:ind w:left="0" w:right="0" w:firstLine="0"/>
               <w:rPr>
+                <w:rFonts w:ascii="Calibri" w:hAnsi="Calibri" w:cs="Calibri"/>
                 <w:color w:val="002060"/>
               </w:rPr>
             </w:pPr>
             <w:r>
               <w:rPr>
+                <w:rFonts w:ascii="Calibri" w:hAnsi="Calibri" w:cs="Calibri"/>
                 <w:b/>
                 <w:color w:val="002060"/>
               </w:rPr>
@@ -2726,11 +3175,13 @@
               <w:spacing w:line="259" w:lineRule="auto"/>
               <w:ind w:left="0" w:right="0" w:firstLine="0"/>
               <w:rPr>
+                <w:rFonts w:ascii="Calibri" w:hAnsi="Calibri" w:cs="Calibri"/>
                 <w:color w:val="002060"/>
               </w:rPr>
             </w:pPr>
             <w:r>
               <w:rPr>
+                <w:rFonts w:ascii="Calibri" w:hAnsi="Calibri" w:cs="Calibri"/>
                 <w:i/>
                 <w:color w:val="002060"/>
                 <w:sz w:val="20"/>
@@ -2739,6 +3190,7 @@
             </w:r>
             <w:r>
               <w:rPr>
+                <w:rFonts w:ascii="Calibri" w:hAnsi="Calibri" w:cs="Calibri"/>
                 <w:i/>
                 <w:color w:val="002060"/>
               </w:rPr>
@@ -2758,17 +3210,67 @@
           </w:tcPr>
           <w:p>
             <w:pPr>
-              <w:spacing w:line="259" w:lineRule="auto"/>
-              <w:ind w:left="0" w:right="0" w:firstLine="0"/>
-              <w:rPr>
+              <w:rPr>
+                <w:rFonts w:ascii="Calibri" w:hAnsi="Calibri" w:cs="Calibri"/>
                 <w:color w:val="002060"/>
               </w:rPr>
             </w:pPr>
             <w:r>
               <w:rPr>
-                <w:color w:val="002060"/>
+                <w:rFonts w:ascii="Calibri" w:hAnsi="Calibri" w:cs="Calibri"/>
               </w:rPr>
               <w:t xml:space="preserve"> </w:t>
+            </w:r>
+            <w:r>
+              <w:rPr>
+                <w:rFonts w:ascii="Calibri" w:hAnsi="Calibri" w:cs="Calibri"/>
+              </w:rPr>
+              <w:t>My Suburb is a larger suburb with</w:t>
+            </w:r>
+            <w:r>
+              <w:rPr>
+                <w:rFonts w:ascii="Calibri" w:hAnsi="Calibri" w:cs="Calibri"/>
+              </w:rPr>
+              <w:t xml:space="preserve"> 11,000 people living there.</w:t>
+            </w:r>
+            <w:r>
+              <w:rPr>
+                <w:rFonts w:ascii="Calibri" w:hAnsi="Calibri" w:cs="Calibri"/>
+              </w:rPr>
+              <w:t xml:space="preserve"> More then 46% of families in the suburb is a couple family with children, and there is a h</w:t>
+            </w:r>
+            <w:r>
+              <w:rPr>
+                <w:rFonts w:ascii="Calibri" w:hAnsi="Calibri" w:cs="Calibri"/>
+              </w:rPr>
+              <w:t>igh number of 0-14 year olds(young people) in my suburb.</w:t>
+            </w:r>
+            <w:r>
+              <w:rPr>
+                <w:rFonts w:ascii="Calibri" w:hAnsi="Calibri" w:cs="Calibri"/>
+              </w:rPr>
+              <w:t xml:space="preserve"> Most people in my suburb are young and are </w:t>
+            </w:r>
+            <w:r>
+              <w:rPr>
+                <w:rFonts w:ascii="Calibri" w:hAnsi="Calibri" w:cs="Calibri"/>
+                <w:color w:val="002060"/>
+              </w:rPr>
+              <w:t>Primary school students</w:t>
+            </w:r>
+            <w:r>
+              <w:rPr>
+                <w:rFonts w:ascii="Calibri" w:hAnsi="Calibri" w:cs="Calibri"/>
+                <w:color w:val="002060"/>
+              </w:rPr>
+              <w:t>. There is also a h</w:t>
+            </w:r>
+            <w:r>
+              <w:rPr>
+                <w:rFonts w:ascii="Calibri" w:hAnsi="Calibri" w:cs="Calibri"/>
+                <w:color w:val="002060"/>
+              </w:rPr>
+              <w:t>igh number of people with Mental health conditions in my suburb.</w:t>
             </w:r>
           </w:p>
         </w:tc>
@@ -2792,11 +3294,13 @@
               <w:spacing w:line="259" w:lineRule="auto"/>
               <w:ind w:left="0" w:right="0" w:firstLine="0"/>
               <w:rPr>
+                <w:rFonts w:ascii="Calibri" w:hAnsi="Calibri" w:cs="Calibri"/>
                 <w:color w:val="002060"/>
               </w:rPr>
             </w:pPr>
             <w:r>
               <w:rPr>
+                <w:rFonts w:ascii="Calibri" w:hAnsi="Calibri" w:cs="Calibri"/>
                 <w:b/>
                 <w:color w:val="002060"/>
               </w:rPr>
@@ -2808,11 +3312,13 @@
               <w:spacing w:line="241" w:lineRule="auto"/>
               <w:ind w:left="0" w:right="0" w:firstLine="0"/>
               <w:rPr>
+                <w:rFonts w:ascii="Calibri" w:hAnsi="Calibri" w:cs="Calibri"/>
                 <w:color w:val="002060"/>
               </w:rPr>
             </w:pPr>
             <w:r>
               <w:rPr>
+                <w:rFonts w:ascii="Calibri" w:hAnsi="Calibri" w:cs="Calibri"/>
                 <w:i/>
                 <w:color w:val="002060"/>
                 <w:sz w:val="20"/>
@@ -2825,11 +3331,13 @@
               <w:spacing w:line="259" w:lineRule="auto"/>
               <w:ind w:left="0" w:right="0" w:firstLine="0"/>
               <w:rPr>
+                <w:rFonts w:ascii="Calibri" w:hAnsi="Calibri" w:cs="Calibri"/>
                 <w:color w:val="002060"/>
               </w:rPr>
             </w:pPr>
             <w:r>
               <w:rPr>
+                <w:rFonts w:ascii="Calibri" w:hAnsi="Calibri" w:cs="Calibri"/>
                 <w:i/>
                 <w:color w:val="002060"/>
                 <w:sz w:val="20"/>
@@ -2838,6 +3346,7 @@
             </w:r>
             <w:r>
               <w:rPr>
+                <w:rFonts w:ascii="Calibri" w:hAnsi="Calibri" w:cs="Calibri"/>
                 <w:i/>
                 <w:color w:val="002060"/>
               </w:rPr>
@@ -2857,9 +3366,110 @@
           </w:tcPr>
           <w:p>
             <w:pPr>
+              <w:rPr>
+                <w:rFonts w:ascii="Calibri" w:hAnsi="Calibri" w:cs="Calibri"/>
+                <w:color w:val="002060"/>
+              </w:rPr>
+            </w:pPr>
+            <w:r>
+              <w:rPr>
+                <w:rFonts w:ascii="Calibri" w:hAnsi="Calibri" w:cs="Calibri"/>
+                <w:color w:val="002060"/>
+              </w:rPr>
+              <w:t xml:space="preserve">I am suggesting a movie theatre, </w:t>
+            </w:r>
+            <w:r>
+              <w:rPr>
+                <w:rFonts w:ascii="Calibri" w:hAnsi="Calibri" w:cs="Calibri"/>
+                <w:color w:val="002060"/>
+              </w:rPr>
+              <w:t xml:space="preserve">because </w:t>
+            </w:r>
+            <w:r>
+              <w:rPr>
+                <w:rFonts w:ascii="Calibri" w:hAnsi="Calibri" w:cs="Calibri"/>
+                <w:color w:val="002060"/>
+              </w:rPr>
+              <w:t xml:space="preserve">there </w:t>
+            </w:r>
+            <w:r>
+              <w:rPr>
+                <w:rFonts w:ascii="Calibri" w:hAnsi="Calibri" w:cs="Calibri"/>
+                <w:color w:val="002060"/>
+              </w:rPr>
+              <w:t>is</w:t>
+            </w:r>
+            <w:r>
+              <w:rPr>
+                <w:rFonts w:ascii="Calibri" w:hAnsi="Calibri" w:cs="Calibri"/>
+                <w:color w:val="002060"/>
+              </w:rPr>
+              <w:t xml:space="preserve"> a high number of younger people </w:t>
+            </w:r>
+            <w:r>
+              <w:rPr>
+                <w:rFonts w:ascii="Calibri" w:hAnsi="Calibri" w:cs="Calibri"/>
+                <w:color w:val="002060"/>
+              </w:rPr>
+              <w:t>in my suburb</w:t>
+            </w:r>
+            <w:r>
+              <w:rPr>
+                <w:rFonts w:ascii="Calibri" w:hAnsi="Calibri" w:cs="Calibri"/>
+                <w:color w:val="002060"/>
+              </w:rPr>
+              <w:t>, and</w:t>
+            </w:r>
+            <w:r>
+              <w:rPr>
+                <w:rFonts w:ascii="Calibri" w:hAnsi="Calibri" w:cs="Calibri"/>
+                <w:color w:val="002060"/>
+              </w:rPr>
+              <w:t xml:space="preserve"> they don’t have access to a movie theatre. The closest theatre is in Currambine which is a </w:t>
+            </w:r>
+            <w:r>
+              <w:rPr>
+                <w:rFonts w:ascii="Calibri" w:hAnsi="Calibri" w:cs="Calibri"/>
+                <w:color w:val="002060"/>
+              </w:rPr>
+              <w:t>30-minute</w:t>
+            </w:r>
+            <w:r>
+              <w:rPr>
+                <w:rFonts w:ascii="Calibri" w:hAnsi="Calibri" w:cs="Calibri"/>
+                <w:color w:val="002060"/>
+              </w:rPr>
+              <w:t xml:space="preserve"> drive</w:t>
+            </w:r>
+            <w:r>
+              <w:rPr>
+                <w:rFonts w:ascii="Calibri" w:hAnsi="Calibri" w:cs="Calibri"/>
+                <w:color w:val="002060"/>
+              </w:rPr>
+              <w:t xml:space="preserve"> which is not practical in anyway.</w:t>
+            </w:r>
+          </w:p>
+          <w:p>
+            <w:pPr>
+              <w:rPr>
+                <w:rFonts w:ascii="Calibri" w:hAnsi="Calibri" w:cs="Calibri"/>
+                <w:color w:val="002060"/>
+              </w:rPr>
+            </w:pPr>
+            <w:r>
+              <w:rPr>
+                <w:rFonts w:ascii="Calibri" w:hAnsi="Calibri" w:cs="Calibri"/>
+                <w:color w:val="002060"/>
+              </w:rPr>
+              <w:t>Young people should have the ability to enjoy watching films at a place where they can also socialize.</w:t>
+            </w:r>
+          </w:p>
+          <w:p>
+            <w:pPr>
               <w:spacing w:line="259" w:lineRule="auto"/>
               <w:ind w:left="0" w:right="0" w:firstLine="0"/>
               <w:rPr>
+                <w:rFonts w:ascii="Calibri" w:hAnsi="Calibri" w:cs="Calibri"/>
                 <w:color w:val="002060"/>
               </w:rPr>
             </w:pPr>
@@ -2885,11 +3495,13 @@
               <w:spacing w:line="259" w:lineRule="auto"/>
               <w:ind w:left="0" w:right="0" w:firstLine="0"/>
               <w:rPr>
+                <w:rFonts w:ascii="Calibri" w:hAnsi="Calibri" w:cs="Calibri"/>
                 <w:color w:val="002060"/>
               </w:rPr>
             </w:pPr>
             <w:r>
               <w:rPr>
+                <w:rFonts w:ascii="Calibri" w:hAnsi="Calibri" w:cs="Calibri"/>
                 <w:b/>
                 <w:color w:val="002060"/>
               </w:rPr>
@@ -2901,11 +3513,13 @@
               <w:spacing w:line="259" w:lineRule="auto"/>
               <w:ind w:left="0" w:right="0" w:firstLine="0"/>
               <w:rPr>
+                <w:rFonts w:ascii="Calibri" w:hAnsi="Calibri" w:cs="Calibri"/>
                 <w:color w:val="002060"/>
               </w:rPr>
             </w:pPr>
             <w:r>
               <w:rPr>
+                <w:rFonts w:ascii="Calibri" w:hAnsi="Calibri" w:cs="Calibri"/>
                 <w:i/>
                 <w:color w:val="002060"/>
                 <w:sz w:val="20"/>
@@ -2918,11 +3532,13 @@
               <w:spacing w:line="259" w:lineRule="auto"/>
               <w:ind w:left="0" w:right="0" w:firstLine="0"/>
               <w:rPr>
+                <w:rFonts w:ascii="Calibri" w:hAnsi="Calibri" w:cs="Calibri"/>
                 <w:color w:val="002060"/>
               </w:rPr>
             </w:pPr>
             <w:r>
               <w:rPr>
+                <w:rFonts w:ascii="Calibri" w:hAnsi="Calibri" w:cs="Calibri"/>
                 <w:i/>
                 <w:color w:val="002060"/>
                 <w:sz w:val="20"/>
@@ -2931,6 +3547,7 @@
             </w:r>
             <w:r>
               <w:rPr>
+                <w:rFonts w:ascii="Calibri" w:hAnsi="Calibri" w:cs="Calibri"/>
                 <w:i/>
                 <w:color w:val="002060"/>
               </w:rPr>
@@ -2950,18 +3567,133 @@
           </w:tcPr>
           <w:p>
             <w:pPr>
+              <w:rPr>
+                <w:rFonts w:ascii="Calibri" w:hAnsi="Calibri" w:cs="Calibri"/>
+                <w:color w:val="002060"/>
+              </w:rPr>
+            </w:pPr>
+            <w:r>
+              <w:rPr>
+                <w:rFonts w:ascii="Calibri" w:hAnsi="Calibri" w:cs="Calibri"/>
+                <w:color w:val="002060"/>
+              </w:rPr>
+              <w:t xml:space="preserve">My strategy is to use a </w:t>
+            </w:r>
+            <w:r>
+              <w:rPr>
+                <w:rFonts w:ascii="Calibri" w:hAnsi="Calibri" w:cs="Calibri"/>
+                <w:color w:val="002060"/>
+              </w:rPr>
+              <w:t xml:space="preserve">Stratified sample to get feedback on the proposal. </w:t>
+            </w:r>
+            <w:r>
+              <w:rPr>
+                <w:rFonts w:ascii="Calibri" w:hAnsi="Calibri" w:cs="Calibri"/>
+                <w:color w:val="002060"/>
+              </w:rPr>
+              <w:t>This is because</w:t>
+            </w:r>
+            <w:r>
+              <w:rPr>
+                <w:rFonts w:ascii="Calibri" w:hAnsi="Calibri" w:cs="Calibri"/>
+                <w:color w:val="002060"/>
+              </w:rPr>
+              <w:t xml:space="preserve"> I can survey </w:t>
+            </w:r>
+            <w:r>
+              <w:rPr>
+                <w:rFonts w:ascii="Calibri" w:hAnsi="Calibri" w:cs="Calibri"/>
+                <w:color w:val="002060"/>
+              </w:rPr>
+              <w:t xml:space="preserve">the </w:t>
+            </w:r>
+            <w:r>
+              <w:rPr>
+                <w:rFonts w:ascii="Calibri" w:hAnsi="Calibri" w:cs="Calibri"/>
+                <w:color w:val="002060"/>
+              </w:rPr>
+              <w:t xml:space="preserve">Primary </w:t>
+            </w:r>
+            <w:r>
+              <w:rPr>
+                <w:rFonts w:ascii="Calibri" w:hAnsi="Calibri" w:cs="Calibri"/>
+                <w:color w:val="002060"/>
+              </w:rPr>
+              <w:t>~</w:t>
+            </w:r>
+            <w:r>
+              <w:rPr>
+                <w:rFonts w:ascii="Calibri" w:hAnsi="Calibri" w:cs="Calibri"/>
+                <w:color w:val="002060"/>
+              </w:rPr>
+              <w:t xml:space="preserve"> High school student</w:t>
+            </w:r>
+            <w:r>
+              <w:rPr>
+                <w:rFonts w:ascii="Calibri" w:hAnsi="Calibri" w:cs="Calibri"/>
+                <w:color w:val="002060"/>
+              </w:rPr>
+              <w:t xml:space="preserve"> population</w:t>
+            </w:r>
+            <w:r>
+              <w:rPr>
+                <w:rFonts w:ascii="Calibri" w:hAnsi="Calibri" w:cs="Calibri"/>
+                <w:color w:val="002060"/>
+              </w:rPr>
+              <w:t xml:space="preserve"> </w:t>
+            </w:r>
+            <w:r>
+              <w:rPr>
+                <w:rFonts w:ascii="Calibri" w:hAnsi="Calibri" w:cs="Calibri"/>
+                <w:color w:val="002060"/>
+              </w:rPr>
+              <w:t xml:space="preserve">sampling </w:t>
+            </w:r>
+            <w:r>
+              <w:rPr>
+                <w:rFonts w:ascii="Calibri" w:hAnsi="Calibri" w:cs="Calibri"/>
+                <w:color w:val="002060"/>
+              </w:rPr>
+              <w:t>good</w:t>
+            </w:r>
+            <w:r>
+              <w:rPr>
+                <w:rFonts w:ascii="Calibri" w:hAnsi="Calibri" w:cs="Calibri"/>
+                <w:color w:val="002060"/>
+              </w:rPr>
+              <w:t>.</w:t>
+            </w:r>
+            <w:r>
+              <w:rPr>
+                <w:rFonts w:ascii="Calibri" w:hAnsi="Calibri" w:cs="Calibri"/>
+                <w:color w:val="002060"/>
+              </w:rPr>
+              <w:t xml:space="preserve"> This is also my </w:t>
+            </w:r>
+            <w:r>
+              <w:rPr>
+                <w:rFonts w:ascii="Calibri" w:hAnsi="Calibri" w:cs="Calibri"/>
+                <w:color w:val="002060"/>
+              </w:rPr>
+              <w:t>target population</w:t>
+            </w:r>
+            <w:r>
+              <w:rPr>
+                <w:rFonts w:ascii="Calibri" w:hAnsi="Calibri" w:cs="Calibri"/>
+                <w:color w:val="002060"/>
+              </w:rPr>
+              <w:t xml:space="preserve"> which is who I want to target to get feedback on.</w:t>
+            </w:r>
+          </w:p>
+          <w:p>
+            <w:pPr>
               <w:spacing w:line="259" w:lineRule="auto"/>
               <w:ind w:left="0" w:right="0" w:firstLine="0"/>
               <w:rPr>
+                <w:rFonts w:ascii="Calibri" w:hAnsi="Calibri" w:cs="Calibri"/>
                 <w:color w:val="002060"/>
               </w:rPr>
             </w:pPr>
-            <w:r>
-              <w:rPr>
-                <w:color w:val="002060"/>
-              </w:rPr>
-              <w:t xml:space="preserve"> </w:t>
-            </w:r>
           </w:p>
         </w:tc>
       </w:tr>
@@ -2971,11 +3703,13 @@
         <w:spacing w:line="259" w:lineRule="auto"/>
         <w:ind w:left="0" w:right="0" w:firstLine="0"/>
         <w:rPr>
-          <w:color w:val="002060"/>
-        </w:rPr>
-      </w:pPr>
-      <w:r>
-        <w:rPr>
+          <w:rFonts w:ascii="Calibri" w:hAnsi="Calibri" w:cs="Calibri"/>
+          <w:color w:val="002060"/>
+        </w:rPr>
+      </w:pPr>
+      <w:r>
+        <w:rPr>
+          <w:rFonts w:ascii="Calibri" w:hAnsi="Calibri" w:cs="Calibri"/>
           <w:color w:val="002060"/>
         </w:rPr>
         <w:t xml:space="preserve"> </w:t>
@@ -2991,7 +3725,7 @@
 </file>
 
 <file path=word/numbering.xml><?xml version="1.0" encoding="utf-8"?>
-<w:numbering xmlns:wpc="http://schemas.microsoft.com/office/word/2010/wordprocessingCanvas" xmlns:cx="http://schemas.microsoft.com/office/drawing/2014/chartex" xmlns:cx1="http://schemas.microsoft.com/office/drawing/2015/9/8/chartex" xmlns:cx2="http://schemas.microsoft.com/office/drawing/2015/10/21/chartex" xmlns:cx3="http://schemas.microsoft.com/office/drawing/2016/5/9/chartex" xmlns:cx4="http://schemas.microsoft.com/office/drawing/2016/5/10/chartex" xmlns:cx5="http://schemas.microsoft.com/office/drawing/2016/5/11/chartex" xmlns:cx6="http://schemas.microsoft.com/office/drawing/2016/5/12/chartex" xmlns:cx7="http://schemas.microsoft.com/office/drawing/2016/5/13/chartex" xmlns:cx8="http://schemas.microsoft.com/office/drawing/2016/5/14/chartex" xmlns:mc="http://schemas.openxmlformats.org/markup-compatibility/2006" xmlns:aink="http://schemas.microsoft.com/office/drawing/2016/ink" xmlns:am3d="http://schemas.microsoft.com/office/drawing/2017/model3d" xmlns:o="urn:schemas-microsoft-com:office:office" xmlns:r="http://schemas.openxmlformats.org/officeDocument/2006/relationships" xmlns:m="http://schemas.openxmlformats.org/officeDocument/2006/math" xmlns:v="urn:schemas-microsoft-com:vml" xmlns:wp14="http://schemas.microsoft.com/office/word/2010/wordprocessingDrawing" xmlns:wp="http://schemas.openxmlformats.org/drawingml/2006/wordprocessingDrawing" xmlns:w10="urn:schemas-microsoft-com:office:word" xmlns:w="http://schemas.openxmlformats.org/wordprocessingml/2006/main" xmlns:w14="http://schemas.microsoft.com/office/word/2010/wordml" xmlns:w15="http://schemas.microsoft.com/office/word/2012/wordml" xmlns:w16cex="http://schemas.microsoft.com/office/word/2018/wordml/cex" xmlns:w16cid="http://schemas.microsoft.com/office/word/2016/wordml/cid" xmlns:w16="http://schemas.microsoft.com/office/word/2018/wordml" xmlns:w16se="http://schemas.microsoft.com/office/word/2015/wordml/symex" xmlns:wpg="http://schemas.microsoft.com/office/word/2010/wordprocessingGroup" xmlns:wpi="http://schemas.microsoft.com/office/word/2010/wordprocessingInk" xmlns:wne="http://schemas.microsoft.com/office/word/2006/wordml" xmlns:wps="http://schemas.microsoft.com/office/word/2010/wordprocessingShape" mc:Ignorable="w14 w15 w16se w16cid w16 w16cex wp14">
+<w:numbering xmlns:wpc="http://schemas.microsoft.com/office/word/2010/wordprocessingCanvas" xmlns:cx="http://schemas.microsoft.com/office/drawing/2014/chartex" xmlns:cx1="http://schemas.microsoft.com/office/drawing/2015/9/8/chartex" xmlns:cx2="http://schemas.microsoft.com/office/drawing/2015/10/21/chartex" xmlns:cx3="http://schemas.microsoft.com/office/drawing/2016/5/9/chartex" xmlns:cx4="http://schemas.microsoft.com/office/drawing/2016/5/10/chartex" xmlns:cx5="http://schemas.microsoft.com/office/drawing/2016/5/11/chartex" xmlns:cx6="http://schemas.microsoft.com/office/drawing/2016/5/12/chartex" xmlns:cx7="http://schemas.microsoft.com/office/drawing/2016/5/13/chartex" xmlns:cx8="http://schemas.microsoft.com/office/drawing/2016/5/14/chartex" xmlns:mc="http://schemas.openxmlformats.org/markup-compatibility/2006" xmlns:aink="http://schemas.microsoft.com/office/drawing/2016/ink" xmlns:am3d="http://schemas.microsoft.com/office/drawing/2017/model3d" xmlns:o="urn:schemas-microsoft-com:office:office" xmlns:oel="http://schemas.microsoft.com/office/2019/extlst" xmlns:r="http://schemas.openxmlformats.org/officeDocument/2006/relationships" xmlns:m="http://schemas.openxmlformats.org/officeDocument/2006/math" xmlns:v="urn:schemas-microsoft-com:vml" xmlns:wp14="http://schemas.microsoft.com/office/word/2010/wordprocessingDrawing" xmlns:wp="http://schemas.openxmlformats.org/drawingml/2006/wordprocessingDrawing" xmlns:w10="urn:schemas-microsoft-com:office:word" xmlns:w="http://schemas.openxmlformats.org/wordprocessingml/2006/main" xmlns:w14="http://schemas.microsoft.com/office/word/2010/wordml" xmlns:w15="http://schemas.microsoft.com/office/word/2012/wordml" xmlns:w16cex="http://schemas.microsoft.com/office/word/2018/wordml/cex" xmlns:w16cid="http://schemas.microsoft.com/office/word/2016/wordml/cid" xmlns:w16="http://schemas.microsoft.com/office/word/2018/wordml" xmlns:w16sdtdh="http://schemas.microsoft.com/office/word/2020/wordml/sdtdatahash" xmlns:w16se="http://schemas.microsoft.com/office/word/2015/wordml/symex" xmlns:wpg="http://schemas.microsoft.com/office/word/2010/wordprocessingGroup" xmlns:wpi="http://schemas.microsoft.com/office/word/2010/wordprocessingInk" xmlns:wne="http://schemas.microsoft.com/office/word/2006/wordml" xmlns:wps="http://schemas.microsoft.com/office/word/2010/wordprocessingShape" mc:Ignorable="w14 w15 w16se w16cid w16 w16cex w16sdtdh wp14">
   <w:abstractNum w:abstractNumId="0" w15:restartNumberingAfterBreak="0">
     <w:nsid w:val="024C548F"/>
     <w:multiLevelType w:val="hybridMultilevel"/>
@@ -3471,23 +4205,23 @@
       </w:pPr>
     </w:lvl>
   </w:abstractNum>
-  <w:num w:numId="1">
+  <w:num w:numId="1" w16cid:durableId="943263844">
     <w:abstractNumId w:val="2"/>
   </w:num>
-  <w:num w:numId="2">
+  <w:num w:numId="2" w16cid:durableId="1833373252">
     <w:abstractNumId w:val="0"/>
   </w:num>
-  <w:num w:numId="3">
+  <w:num w:numId="3" w16cid:durableId="1433286513">
     <w:abstractNumId w:val="3"/>
   </w:num>
-  <w:num w:numId="4">
+  <w:num w:numId="4" w16cid:durableId="54163383">
     <w:abstractNumId w:val="1"/>
   </w:num>
 </w:numbering>
 </file>
 
 <file path=word/styles.xml><?xml version="1.0" encoding="utf-8"?>
-<w:styles xmlns:mc="http://schemas.openxmlformats.org/markup-compatibility/2006" xmlns:r="http://schemas.openxmlformats.org/officeDocument/2006/relationships" xmlns:w="http://schemas.openxmlformats.org/wordprocessingml/2006/main" xmlns:w14="http://schemas.microsoft.com/office/word/2010/wordml" xmlns:w15="http://schemas.microsoft.com/office/word/2012/wordml" xmlns:w16cex="http://schemas.microsoft.com/office/word/2018/wordml/cex" xmlns:w16cid="http://schemas.microsoft.com/office/word/2016/wordml/cid" xmlns:w16="http://schemas.microsoft.com/office/word/2018/wordml" xmlns:w16se="http://schemas.microsoft.com/office/word/2015/wordml/symex" mc:Ignorable="w14 w15 w16se w16cid w16 w16cex">
+<w:styles xmlns:mc="http://schemas.openxmlformats.org/markup-compatibility/2006" xmlns:r="http://schemas.openxmlformats.org/officeDocument/2006/relationships" xmlns:w="http://schemas.openxmlformats.org/wordprocessingml/2006/main" xmlns:w14="http://schemas.microsoft.com/office/word/2010/wordml" xmlns:w15="http://schemas.microsoft.com/office/word/2012/wordml" xmlns:w16cex="http://schemas.microsoft.com/office/word/2018/wordml/cex" xmlns:w16cid="http://schemas.microsoft.com/office/word/2016/wordml/cid" xmlns:w16="http://schemas.microsoft.com/office/word/2018/wordml" xmlns:w16sdtdh="http://schemas.microsoft.com/office/word/2020/wordml/sdtdatahash" xmlns:w16se="http://schemas.microsoft.com/office/word/2015/wordml/symex" mc:Ignorable="w14 w15 w16se w16cid w16 w16cex w16sdtdh">
   <w:docDefaults>
     <w:rPrDefault>
       <w:rPr>
@@ -3884,7 +4618,7 @@
   <w:style w:type="paragraph" w:default="1" w:styleId="Normal">
     <w:name w:val="Normal"/>
     <w:qFormat/>
-    <w:rsid w:val="00D27F30"/>
+    <w:rsid w:val="00826988"/>
     <w:pPr>
       <w:spacing w:after="0" w:line="265" w:lineRule="auto"/>
       <w:ind w:left="10" w:right="421" w:hanging="10"/>
@@ -3937,7 +4671,6 @@
   <w:style w:type="character" w:default="1" w:styleId="DefaultParagraphFont">
     <w:name w:val="Default Paragraph Font"/>
     <w:uiPriority w:val="1"/>
-    <w:semiHidden/>
     <w:unhideWhenUsed/>
   </w:style>
   <w:style w:type="table" w:default="1" w:styleId="TableNormal">

</xml_diff>